<commit_message>
Final abstract for the conference
</commit_message>
<xml_diff>
--- a/reports/abstract_pesxm_vidianos_giannitsis.docx
+++ b/reports/abstract_pesxm_vidianos_giannitsis.docx
@@ -1,120 +1,75 @@
 
 <file path=word/document.xml><?xml version="1.0" encoding="utf-8"?>
-<w:document xmlns:o="urn:schemas-microsoft-com:office:office" xmlns:r="http://schemas.openxmlformats.org/officeDocument/2006/relationships" xmlns:v="urn:schemas-microsoft-com:vml" xmlns:w="http://schemas.openxmlformats.org/wordprocessingml/2006/main" xmlns:w10="urn:schemas-microsoft-com:office:word" xmlns:wp="http://schemas.openxmlformats.org/drawingml/2006/wordprocessingDrawing" xmlns:wps="http://schemas.microsoft.com/office/word/2010/wordprocessingShape" xmlns:wpg="http://schemas.microsoft.com/office/word/2010/wordprocessingGroup" xmlns:mc="http://schemas.openxmlformats.org/markup-compatibility/2006" xmlns:wp14="http://schemas.microsoft.com/office/word/2010/wordprocessingDrawing" xmlns:w14="http://schemas.microsoft.com/office/word/2010/wordml" xmlns:w15="http://schemas.microsoft.com/office/word/2012/wordml" mc:Ignorable="w14 wp14 w15">
+<w:document xmlns:wpc="http://schemas.microsoft.com/office/word/2010/wordprocessingCanvas" xmlns:cx="http://schemas.microsoft.com/office/drawing/2014/chartex" xmlns:cx1="http://schemas.microsoft.com/office/drawing/2015/9/8/chartex" xmlns:cx2="http://schemas.microsoft.com/office/drawing/2015/10/21/chartex" xmlns:cx3="http://schemas.microsoft.com/office/drawing/2016/5/9/chartex" xmlns:cx4="http://schemas.microsoft.com/office/drawing/2016/5/10/chartex" xmlns:cx5="http://schemas.microsoft.com/office/drawing/2016/5/11/chartex" xmlns:cx6="http://schemas.microsoft.com/office/drawing/2016/5/12/chartex" xmlns:cx7="http://schemas.microsoft.com/office/drawing/2016/5/13/chartex" xmlns:cx8="http://schemas.microsoft.com/office/drawing/2016/5/14/chartex" xmlns:mc="http://schemas.openxmlformats.org/markup-compatibility/2006" xmlns:aink="http://schemas.microsoft.com/office/drawing/2016/ink" xmlns:am3d="http://schemas.microsoft.com/office/drawing/2017/model3d" xmlns:o="urn:schemas-microsoft-com:office:office" xmlns:oel="http://schemas.microsoft.com/office/2019/extlst" xmlns:r="http://schemas.openxmlformats.org/officeDocument/2006/relationships" xmlns:m="http://schemas.openxmlformats.org/officeDocument/2006/math" xmlns:v="urn:schemas-microsoft-com:vml" xmlns:wp14="http://schemas.microsoft.com/office/word/2010/wordprocessingDrawing" xmlns:wp="http://schemas.openxmlformats.org/drawingml/2006/wordprocessingDrawing" xmlns:w10="urn:schemas-microsoft-com:office:word" xmlns:w="http://schemas.openxmlformats.org/wordprocessingml/2006/main" xmlns:w14="http://schemas.microsoft.com/office/word/2010/wordml" xmlns:w15="http://schemas.microsoft.com/office/word/2012/wordml" xmlns:w16cex="http://schemas.microsoft.com/office/word/2018/wordml/cex" xmlns:w16cid="http://schemas.microsoft.com/office/word/2016/wordml/cid" xmlns:w16="http://schemas.microsoft.com/office/word/2018/wordml" xmlns:w16sdtdh="http://schemas.microsoft.com/office/word/2020/wordml/sdtdatahash" xmlns:w16se="http://schemas.microsoft.com/office/word/2015/wordml/symex" xmlns:wpg="http://schemas.microsoft.com/office/word/2010/wordprocessingGroup" xmlns:wpi="http://schemas.microsoft.com/office/word/2010/wordprocessingInk" xmlns:wne="http://schemas.microsoft.com/office/word/2006/wordml" xmlns:wps="http://schemas.microsoft.com/office/word/2010/wordprocessingShape" mc:Ignorable="w14 w15 w16se w16cid w16 w16cex w16sdtdh wp14">
   <w:body>
     <w:p>
       <w:pPr>
-        <w:pStyle w:val="Normal"/>
         <w:tabs>
-          <w:tab w:val="clear" w:pos="720"/>
-          <w:tab w:val="left" w:pos="-1094" w:leader="none"/>
-          <w:tab w:val="left" w:pos="-720" w:leader="none"/>
-          <w:tab w:val="left" w:pos="0" w:leader="none"/>
-          <w:tab w:val="left" w:pos="328" w:leader="none"/>
-          <w:tab w:val="left" w:pos="900" w:leader="none"/>
-          <w:tab w:val="left" w:pos="1440" w:leader="none"/>
-          <w:tab w:val="left" w:pos="2160" w:leader="none"/>
-          <w:tab w:val="left" w:pos="2880" w:leader="none"/>
-          <w:tab w:val="left" w:pos="3600" w:leader="none"/>
-          <w:tab w:val="left" w:pos="4320" w:leader="none"/>
-          <w:tab w:val="left" w:pos="5040" w:leader="none"/>
-          <w:tab w:val="left" w:pos="5760" w:leader="none"/>
-          <w:tab w:val="left" w:pos="6480" w:leader="none"/>
-          <w:tab w:val="left" w:pos="7200" w:leader="none"/>
-          <w:tab w:val="left" w:pos="7920" w:leader="none"/>
-          <w:tab w:val="left" w:pos="8190" w:leader="none"/>
+          <w:tab w:val="left" w:pos="-1094"/>
+          <w:tab w:val="left" w:pos="-720"/>
+          <w:tab w:val="left" w:pos="0"/>
+          <w:tab w:val="left" w:pos="328"/>
+          <w:tab w:val="left" w:pos="900"/>
+          <w:tab w:val="left" w:pos="1440"/>
+          <w:tab w:val="left" w:pos="2160"/>
+          <w:tab w:val="left" w:pos="2880"/>
+          <w:tab w:val="left" w:pos="3600"/>
+          <w:tab w:val="left" w:pos="4320"/>
+          <w:tab w:val="left" w:pos="5040"/>
+          <w:tab w:val="left" w:pos="5760"/>
+          <w:tab w:val="left" w:pos="6480"/>
+          <w:tab w:val="left" w:pos="7200"/>
+          <w:tab w:val="left" w:pos="7920"/>
+          <w:tab w:val="left" w:pos="8190"/>
         </w:tabs>
-        <w:spacing w:lineRule="auto" w:line="240" w:before="60" w:after="0"/>
+        <w:spacing w:before="60" w:after="0" w:line="240" w:lineRule="auto"/>
         <w:ind w:right="418"/>
         <w:jc w:val="center"/>
         <w:rPr>
           <w:szCs w:val="24"/>
+          <w:lang w:val="el-GR"/>
         </w:rPr>
       </w:pPr>
       <w:r>
         <w:rPr>
           <w:rFonts w:eastAsia="Times New Roman" w:cs="Times New Roman"/>
           <w:b/>
-          <w:color w:themeColor="text1" w:val="auto"/>
           <w:szCs w:val="24"/>
           <w:lang w:val="el-GR" w:eastAsia="el-GR"/>
         </w:rPr>
-        <w:t xml:space="preserve">ΤΑΥΤΟΧΡΟΝΗ ΣΑΚΧΑΡΟΠΟΙΗΣΗ ΚΑΙ ΖΥΜΩΣΗ </w:t>
+        <w:t>ΒΙΟΑΠΟΔΟΜΗΣΗ</w:t>
       </w:r>
       <w:r>
         <w:rPr>
           <w:rFonts w:eastAsia="Times New Roman" w:cs="Times New Roman"/>
           <w:b/>
-          <w:color w:themeColor="text1" w:val="auto"/>
           <w:szCs w:val="24"/>
           <w:lang w:val="el-GR" w:eastAsia="el-GR"/>
         </w:rPr>
-        <w:t>ΥΠΟΛΕΙΜΜΑΤΩΝ</w:t>
-      </w:r>
-      <w:r>
-        <w:rPr>
-          <w:rFonts w:eastAsia="Times New Roman" w:cs="Times New Roman"/>
-          <w:b/>
-          <w:color w:themeColor="text1" w:val="auto"/>
-          <w:szCs w:val="24"/>
-          <w:lang w:val="el-GR" w:eastAsia="el-GR"/>
-        </w:rPr>
-        <w:t xml:space="preserve"> ΤΡΟΦ</w:t>
-      </w:r>
-      <w:r>
-        <w:rPr>
-          <w:rFonts w:eastAsia="Times New Roman" w:cs="Times New Roman"/>
-          <w:b/>
-          <w:color w:themeColor="text1" w:val="auto"/>
-          <w:szCs w:val="24"/>
-          <w:lang w:val="el-GR" w:eastAsia="el-GR"/>
-        </w:rPr>
-        <w:t>ΙΜΩΝ ΚΑΙ ΠΑΡΑΓΩΓΗ ΒΙΟΑΕΡΙΟΥ ΜΕΣΩ ΑΝΑΕΡΟΒΙΑΣ ΧΩΝΕΥΣΗΣ</w:t>
-      </w:r>
-      <w:r>
-        <w:rPr>
-          <w:rFonts w:eastAsia="Times New Roman" w:cs="Times New Roman"/>
-          <w:b/>
-          <w:color w:themeColor="text1" w:val="auto"/>
-          <w:szCs w:val="24"/>
-          <w:lang w:val="el-GR" w:eastAsia="el-GR"/>
-        </w:rPr>
-        <w:t xml:space="preserve"> ΣΕ ΕΓΚΑΤΑΣΤΑΣΕΙΣ ΕΡΓΑΣΤΗΡΙΑΚΗΣ ΚΑΙ ΠΙΛΟΤΙΚΗΣ ΚΛΙΜΑΚΑ</w:t>
-      </w:r>
-      <w:r>
-        <w:rPr>
-          <w:rFonts w:eastAsia="Times New Roman" w:cs="Times New Roman"/>
-          <w:b/>
-          <w:color w:themeColor="text1" w:val="auto"/>
-          <w:szCs w:val="24"/>
-          <w:lang w:val="el-GR" w:eastAsia="el-GR"/>
-        </w:rPr>
-        <w:t>Σ</w:t>
+        <w:t xml:space="preserve"> ΥΠΟΛΕΙΜΜΑΤΩΝ ΤΡΟΦΙΜΩΝ ΚΑΙ ΠΑΡΑΓΩΓΗ ΒΙΟΑΕΡΙΟΥ ΜΕΣΩ ΑΝΑΕΡΟΒΙΑΣ ΧΩΝΕΥΣΗΣ ΣΕ ΕΡΓΑΣΤΗΡΙΑΚΗ ΚΑΙ ΠΙΛΟΤΙΚΗ ΚΛΙΜΑΚΑ</w:t>
       </w:r>
     </w:p>
     <w:p>
       <w:pPr>
-        <w:pStyle w:val="Normal"/>
         <w:tabs>
-          <w:tab w:val="clear" w:pos="720"/>
-          <w:tab w:val="left" w:pos="-1094" w:leader="none"/>
-          <w:tab w:val="left" w:pos="-720" w:leader="none"/>
-          <w:tab w:val="left" w:pos="0" w:leader="none"/>
-          <w:tab w:val="left" w:pos="328" w:leader="none"/>
-          <w:tab w:val="left" w:pos="900" w:leader="none"/>
-          <w:tab w:val="left" w:pos="1440" w:leader="none"/>
-          <w:tab w:val="left" w:pos="2160" w:leader="none"/>
-          <w:tab w:val="left" w:pos="2880" w:leader="none"/>
-          <w:tab w:val="left" w:pos="3600" w:leader="none"/>
-          <w:tab w:val="left" w:pos="4320" w:leader="none"/>
-          <w:tab w:val="left" w:pos="5040" w:leader="none"/>
-          <w:tab w:val="left" w:pos="5760" w:leader="none"/>
-          <w:tab w:val="left" w:pos="6480" w:leader="none"/>
-          <w:tab w:val="left" w:pos="7200" w:leader="none"/>
-          <w:tab w:val="left" w:pos="7920" w:leader="none"/>
-          <w:tab w:val="left" w:pos="8190" w:leader="none"/>
+          <w:tab w:val="left" w:pos="-1094"/>
+          <w:tab w:val="left" w:pos="-720"/>
+          <w:tab w:val="left" w:pos="0"/>
+          <w:tab w:val="left" w:pos="328"/>
+          <w:tab w:val="left" w:pos="900"/>
+          <w:tab w:val="left" w:pos="1440"/>
+          <w:tab w:val="left" w:pos="2160"/>
+          <w:tab w:val="left" w:pos="2880"/>
+          <w:tab w:val="left" w:pos="3600"/>
+          <w:tab w:val="left" w:pos="4320"/>
+          <w:tab w:val="left" w:pos="5040"/>
+          <w:tab w:val="left" w:pos="5760"/>
+          <w:tab w:val="left" w:pos="6480"/>
+          <w:tab w:val="left" w:pos="7200"/>
+          <w:tab w:val="left" w:pos="7920"/>
+          <w:tab w:val="left" w:pos="8190"/>
         </w:tabs>
-        <w:spacing w:lineRule="auto" w:line="240" w:before="60" w:after="0"/>
+        <w:spacing w:before="60" w:after="0" w:line="240" w:lineRule="auto"/>
         <w:ind w:right="418"/>
         <w:jc w:val="center"/>
         <w:rPr>
@@ -123,25 +78,14 @@
           <w:caps/>
           <w:color w:val="auto"/>
           <w:szCs w:val="24"/>
-          <w:lang w:val="en-US" w:eastAsia="el-GR"/>
-        </w:rPr>
-      </w:pPr>
-      <w:r>
-        <w:rPr>
-          <w:rFonts w:eastAsia="Times New Roman" w:cs="Times New Roman"/>
-          <w:b/>
-          <w:caps/>
-          <w:color w:themeColor="text1" w:val="auto"/>
-          <w:szCs w:val="24"/>
-          <w:lang w:val="en-US" w:eastAsia="el-GR"/>
-        </w:rPr>
-      </w:r>
+          <w:lang w:val="el-GR" w:eastAsia="el-GR"/>
+        </w:rPr>
+      </w:pPr>
     </w:p>
     <w:p>
       <w:pPr>
-        <w:pStyle w:val="Normal"/>
-        <w:keepNext w:val="true"/>
-        <w:spacing w:lineRule="auto" w:line="240" w:before="60" w:after="0"/>
+        <w:keepNext/>
+        <w:spacing w:before="60" w:after="0" w:line="240" w:lineRule="auto"/>
         <w:jc w:val="center"/>
         <w:rPr>
           <w:szCs w:val="24"/>
@@ -152,7 +96,6 @@
         <w:rPr>
           <w:rFonts w:cs="Times New Roman"/>
           <w:b/>
-          <w:color w:themeColor="text1" w:val="auto"/>
           <w:szCs w:val="24"/>
           <w:lang w:val="el-GR"/>
         </w:rPr>
@@ -162,7 +105,6 @@
         <w:rPr>
           <w:rFonts w:cs="Times New Roman"/>
           <w:b/>
-          <w:color w:themeColor="text1" w:val="auto"/>
           <w:szCs w:val="24"/>
           <w:vertAlign w:val="superscript"/>
           <w:lang w:val="el-GR"/>
@@ -173,7 +115,6 @@
         <w:rPr>
           <w:rFonts w:cs="Times New Roman"/>
           <w:b/>
-          <w:color w:themeColor="text1" w:val="auto"/>
           <w:szCs w:val="24"/>
           <w:lang w:val="el-GR"/>
         </w:rPr>
@@ -183,7 +124,6 @@
         <w:rPr>
           <w:rFonts w:cs="Times New Roman"/>
           <w:b/>
-          <w:color w:themeColor="text1" w:val="auto"/>
           <w:szCs w:val="24"/>
           <w:vertAlign w:val="superscript"/>
           <w:lang w:val="el-GR"/>
@@ -194,106 +134,76 @@
         <w:rPr>
           <w:rFonts w:cs="Times New Roman"/>
           <w:b/>
-          <w:color w:themeColor="text1" w:val="auto"/>
           <w:szCs w:val="24"/>
           <w:lang w:val="el-GR"/>
         </w:rPr>
-        <w:t>,</w:t>
+        <w:t>, Δ. Θεοδόση Παλιμέρη</w:t>
       </w:r>
       <w:r>
         <w:rPr>
           <w:rFonts w:cs="Times New Roman"/>
           <w:b/>
-          <w:color w:themeColor="text1" w:val="auto"/>
-          <w:position w:val="0"/>
-          <w:sz w:val="24"/>
           <w:szCs w:val="24"/>
-          <w:vertAlign w:val="baseline"/>
-          <w:lang w:val="el-GR"/>
-        </w:rPr>
-        <w:t xml:space="preserve"> </w:t>
+          <w:vertAlign w:val="superscript"/>
+          <w:lang w:val="el-GR"/>
+        </w:rPr>
+        <w:t>1</w:t>
       </w:r>
       <w:r>
         <w:rPr>
           <w:rFonts w:cs="Times New Roman"/>
           <w:b/>
-          <w:color w:themeColor="text1" w:val="auto"/>
-          <w:position w:val="0"/>
-          <w:sz w:val="24"/>
           <w:szCs w:val="24"/>
-          <w:vertAlign w:val="baseline"/>
-          <w:lang w:val="el-GR"/>
-        </w:rPr>
-        <w:t>Δ. Θεοδόση Παλιμέρη</w:t>
+          <w:lang w:val="el-GR"/>
+        </w:rPr>
+        <w:t>, Α. Βλυσίδης</w:t>
       </w:r>
       <w:r>
         <w:rPr>
           <w:rFonts w:cs="Times New Roman"/>
           <w:b/>
-          <w:color w:themeColor="text1" w:val="auto"/>
           <w:szCs w:val="24"/>
           <w:vertAlign w:val="superscript"/>
           <w:lang w:val="el-GR"/>
         </w:rPr>
         <w:t>1</w:t>
       </w:r>
-      <w:r>
-        <w:rPr>
-          <w:rFonts w:cs="Times New Roman"/>
-          <w:b/>
-          <w:color w:themeColor="text1" w:val="auto"/>
-          <w:position w:val="0"/>
-          <w:sz w:val="24"/>
+    </w:p>
+    <w:p>
+      <w:pPr>
+        <w:spacing w:before="60" w:after="0" w:line="240" w:lineRule="auto"/>
+        <w:jc w:val="center"/>
+        <w:rPr>
           <w:szCs w:val="24"/>
-          <w:vertAlign w:val="baseline"/>
-          <w:lang w:val="el-GR"/>
-        </w:rPr>
-        <w:t>, Α. Βλυσίδης</w:t>
-      </w:r>
-      <w:r>
-        <w:rPr>
-          <w:rFonts w:cs="Times New Roman"/>
-          <w:b/>
-          <w:color w:themeColor="text1" w:val="auto"/>
+          <w:lang w:val="el-GR"/>
+        </w:rPr>
+      </w:pPr>
+      <w:r>
+        <w:rPr>
           <w:szCs w:val="24"/>
           <w:vertAlign w:val="superscript"/>
           <w:lang w:val="el-GR"/>
         </w:rPr>
         <w:t>1</w:t>
       </w:r>
+      <w:r>
+        <w:rPr>
+          <w:szCs w:val="24"/>
+          <w:lang w:val="el-GR"/>
+        </w:rPr>
+        <w:t>Σχολή</w:t>
+      </w:r>
+      <w:r>
+        <w:rPr>
+          <w:szCs w:val="24"/>
+          <w:lang w:val="el-GR"/>
+        </w:rPr>
+        <w:t xml:space="preserve"> Χημικών Μηχανικών, ΕΜΠ, Αθήνα, Ελλάδα</w:t>
+      </w:r>
     </w:p>
     <w:p>
       <w:pPr>
-        <w:pStyle w:val="Normal"/>
-        <w:spacing w:lineRule="auto" w:line="240" w:before="60" w:after="0"/>
-        <w:jc w:val="center"/>
-        <w:rPr>
-          <w:szCs w:val="24"/>
-          <w:lang w:val="el-GR"/>
-        </w:rPr>
-      </w:pPr>
-      <w:r>
-        <w:rPr>
-          <w:color w:themeColor="text1" w:val="auto"/>
-          <w:szCs w:val="24"/>
-          <w:vertAlign w:val="superscript"/>
-          <w:lang w:val="el-GR"/>
-        </w:rPr>
-        <w:t>1</w:t>
-      </w:r>
-      <w:r>
-        <w:rPr>
-          <w:color w:themeColor="text1" w:val="auto"/>
-          <w:szCs w:val="24"/>
-          <w:lang w:val="el-GR"/>
-        </w:rPr>
-        <w:t>Τμήμα Χημικών Μηχανικών, ΕΜΠ, Αθήνα, Ελλάδα</w:t>
-      </w:r>
-    </w:p>
-    <w:p>
-      <w:pPr>
-        <w:pStyle w:val="Normal"/>
-        <w:spacing w:lineRule="auto" w:line="240" w:before="60" w:after="0"/>
+        <w:spacing w:before="60" w:after="0" w:line="240" w:lineRule="auto"/>
         <w:jc w:val="center"/>
         <w:rPr>
           <w:lang w:val="el-GR"/>
@@ -303,27 +213,15 @@
         <w:rPr>
           <w:rFonts w:eastAsia="Times New Roman" w:cs="Times New Roman"/>
           <w:i/>
-          <w:color w:themeColor="text1" w:val="auto"/>
           <w:szCs w:val="24"/>
           <w:lang w:val="el-GR"/>
         </w:rPr>
-        <w:t xml:space="preserve"> </w:t>
-      </w:r>
-      <w:r>
-        <w:rPr>
-          <w:rFonts w:eastAsia="Times New Roman" w:cs="Times New Roman"/>
-          <w:i/>
-          <w:color w:themeColor="text1" w:val="auto"/>
-          <w:szCs w:val="24"/>
-          <w:lang w:val="el-GR"/>
-        </w:rPr>
-        <w:t>(</w:t>
+        <w:t xml:space="preserve"> (</w:t>
       </w:r>
       <w:r>
         <w:rPr>
           <w:rFonts w:cs="Times New Roman"/>
           <w:i/>
-          <w:color w:themeColor="text1" w:val="auto"/>
           <w:szCs w:val="24"/>
           <w:lang w:val="el-GR"/>
         </w:rPr>
@@ -343,7 +241,7 @@
         <w:rPr>
           <w:rStyle w:val="Hyperlink"/>
           <w:rFonts w:cs="Times New Roman"/>
-          <w:color w:themeColor="text1" w:val="auto"/>
+          <w:color w:val="000000" w:themeColor="text1"/>
           <w:szCs w:val="24"/>
           <w:u w:val="none"/>
           <w:lang w:val="el-GR"/>
@@ -354,22 +252,19 @@
     <w:p>
       <w:pPr>
         <w:pStyle w:val="BodyText"/>
-        <w:widowControl w:val="false"/>
-        <w:spacing w:lineRule="auto" w:line="240" w:before="240" w:after="60"/>
-        <w:rPr/>
-      </w:pPr>
-      <w:r>
-        <w:rPr>
-          <w:rFonts w:cs="Times New Roman" w:ascii="Calibri" w:hAnsi="Calibri" w:asciiTheme="minorHAnsi" w:hAnsiTheme="minorHAnsi"/>
+        <w:widowControl w:val="0"/>
+        <w:spacing w:before="240" w:after="60" w:line="240" w:lineRule="auto"/>
+      </w:pPr>
+      <w:r>
+        <w:rPr>
+          <w:rFonts w:asciiTheme="minorHAnsi" w:hAnsiTheme="minorHAnsi" w:cs="Times New Roman"/>
           <w:b/>
-          <w:color w:themeColor="text1" w:val="auto"/>
         </w:rPr>
         <w:t>ΠΕΡΙΛΗΨΗ</w:t>
       </w:r>
     </w:p>
     <w:p>
       <w:pPr>
-        <w:pStyle w:val="Normal"/>
         <w:jc w:val="both"/>
         <w:rPr>
           <w:lang w:val="el-GR"/>
@@ -379,181 +274,725 @@
         <w:rPr>
           <w:lang w:val="el-GR"/>
         </w:rPr>
-        <w:t xml:space="preserve">Τα υπολείμματα τροφίμων αποτελούν μία από τις σημαντικότερες κατηγορίες οργανικών αποβλήτων. Περίπου 1.3 δις τόνοι υπολειμμάτων τροφίμων απορρίπτονται ετησίως. </w:t>
-      </w:r>
-      <w:r>
-        <w:rPr>
-          <w:lang w:val="el-GR"/>
-        </w:rPr>
-        <w:t>Η μη ορθή διαχείριση των αποβλήτων αυτών επιβαρύνει κάθε πυλώνα της βιωσιμότητας</w:t>
-      </w:r>
-      <w:r>
-        <w:rPr>
-          <w:lang w:val="el-GR"/>
-        </w:rPr>
-        <w:t>. Επομένως, είναι επιτακτική η ανάγκη εφαρμογής τεχνολογιών αξιοποίησης ή/και διαχείρισης των αποβλήτων αυτών, οι οποίες να είναι εύκολα εφαρμόσιμες σε μεγάλη κλίμακα. Το βασικότερο πρόβλημα επεξεργασίας των υπολειμμάτων τροφίμων είναι η περιεκτικότητά τους σε πολυμερή, των οποίων η υδρόλυση αποτελεί σημαντικό στάδιο για την επίτευξη υψηλών αποδόσεων. Η υδρόλυση γίνεται συνήθως ενζυμικά καθώς έχει καταγραφεί πως επιφέρει υψηλότερες αποδόσεις και δεν παράγει προϊόντα τοξικά προς μικροοργανισμούς. Παρόλα αυτά, το υψηλό κόστος των ενζυμικών σκευασμάτων την κάνει απαγορευτική σε μεγάλη κλίμακα. Μία υποσχόμενη και οικονομική λύση είναι η χρήση σκευασμάτων τα οποία περιέχουν ένζυμα και μικροοργανισμούς. Αυτά τα σκευάσματα επιτρέπουν την ταυτόχρονη υδρόλυση και ζύμωση (</w:t>
-      </w:r>
-      <w:r>
-        <w:rPr/>
-        <w:t>SSF</w:t>
-      </w:r>
-      <w:r>
-        <w:rPr>
-          <w:lang w:val="el-GR"/>
-        </w:rPr>
-        <w:t>) των υπολειμμάτων τροφίμων για παραγωγή χρήσιμων προϊόντων, όπως η αιθανόλη και τα πτητικά λιπαρά οξέα (</w:t>
-      </w:r>
-      <w:r>
-        <w:rPr/>
-        <w:t>VFAs</w:t>
-      </w:r>
-      <w:r>
-        <w:rPr>
-          <w:lang w:val="el-GR"/>
-        </w:rPr>
-        <w:t>), τα οποία μπορούν είτε να ανακτηθούν ως έχουν ή να χρησιμοποιηθούν σε διεργασίες, όπως η αναερόβια χώνευση, ως ένα υπόστρωμα το οποίο μπορεί να μετατραπεί σε μεθάνιο πολύ πιο αποδοτικά από ότι το αρχικό. Σκοπός της παρούσας μελέτης είναι η διερεύνηση της επεξεργασίας των υπολειμμάτων τροφίμων, αξιοποιώντας σκευάσματα ενζύμων και μικροοργανισμών, καθώς επίσης και η αξιολόγηση της δυνατότητας αξιοποίησης του τελικού προϊόντος επεξεργασίας (εκροή) σε σύστημα αναερόβιας χώνευσης για την παραγωγή βιοαερίου. Κατά την επεξεργασία των υπολειμμάτων τροφίμων σε πειράματα εργαστηριακής κλίμακας, μελετήθηκαν παράμετροι όπως η θερμοκρασία και η ποσότητα του σκευάσματος που προστίθεται, ούτως ώστε να διαπιστωθεί η επίδρασή τους στην ποσότητα και το είδος των προϊόντων που παράγονται. Επίσης, μελετήθηκαν διαφορετικές συνθήκες λειτουργίας (π.χ. ποσότητα σκευάσματος, παροχή νερού) κατά την επεξεργασία των υπολειμμάτων τροφίμων σε πιλοτικό αντιδραστήρα χώνευσης, μέσω τ</w:t>
-      </w:r>
-      <w:r>
-        <w:rPr>
-          <w:lang w:val="el-GR"/>
-        </w:rPr>
-        <w:t>ου οποίου</w:t>
-      </w:r>
-      <w:r>
-        <w:rPr>
-          <w:lang w:val="el-GR"/>
-        </w:rPr>
-        <w:t xml:space="preserve"> παράγεται μια εκροή υγρής μορφής, η οποία μπορεί είτε να απορριφθεί ως απόβλητο είτε να επεξεργαστεί περ</w:t>
-      </w:r>
-      <w:r>
-        <w:rPr>
-          <w:lang w:val="el-GR"/>
-        </w:rPr>
-        <w:t>αιτέ</w:t>
-      </w:r>
-      <w:r>
-        <w:rPr>
-          <w:lang w:val="el-GR"/>
-        </w:rPr>
-        <w:t>ρω για την παραγωγή βιοαερίου. Τέλος, μελετήθηκε η δυνατότητα αξιοποίησης της παραγόμενης υγρής εκροής για την παραγωγή βιοαερίου (ποσότητα, σύσταση) σε αντιδραστήρα αναερόβιας χώνευσης εργαστηριακής κλίμακας.</w:t>
+        <w:t>Τα υπολείμματα τροφίμων αποτελούν μία από τις σημαντικότερες κατηγορίες οργανικών αποβλήτων. Περίπου 1.3 δις τόνοι υπολειμμάτων τροφίμων απορρίπτονται ετησίως. Η μη ορθή διαχείριση των αποβλήτων αυτών επιβαρύνει κάθε</w:t>
+      </w:r>
+      <w:r>
+        <w:rPr>
+          <w:lang w:val="el-GR"/>
+        </w:rPr>
+        <w:t xml:space="preserve"> έναν από τους τρεις</w:t>
+      </w:r>
+      <w:r>
+        <w:rPr>
+          <w:lang w:val="el-GR"/>
+        </w:rPr>
+        <w:t xml:space="preserve"> πυλών</w:t>
+      </w:r>
+      <w:r>
+        <w:rPr>
+          <w:lang w:val="el-GR"/>
+        </w:rPr>
+        <w:t>ες</w:t>
+      </w:r>
+      <w:r>
+        <w:rPr>
+          <w:lang w:val="el-GR"/>
+        </w:rPr>
+        <w:t xml:space="preserve"> της βιωσιμότητας. Επομένως, είναι επιτακτική η ανάγκη εφαρμογής τεχνολογιών </w:t>
+      </w:r>
+      <w:r>
+        <w:rPr>
+          <w:lang w:val="el-GR"/>
+        </w:rPr>
+        <w:t xml:space="preserve">διαχείρισης </w:t>
+      </w:r>
+      <w:r>
+        <w:rPr>
+          <w:lang w:val="el-GR"/>
+        </w:rPr>
+        <w:t xml:space="preserve">ή/και </w:t>
+      </w:r>
+      <w:r>
+        <w:rPr>
+          <w:lang w:val="el-GR"/>
+        </w:rPr>
+        <w:t xml:space="preserve">αξιοποίησης </w:t>
+      </w:r>
+      <w:r>
+        <w:rPr>
+          <w:lang w:val="el-GR"/>
+        </w:rPr>
+        <w:t>των αποβλήτων αυτών, οι οποίες να είναι εύκολα εφαρμόσιμες σε μεγάλη κλίμακα. Τ</w:t>
+      </w:r>
+      <w:r>
+        <w:rPr>
+          <w:lang w:val="el-GR"/>
+        </w:rPr>
+        <w:t>α</w:t>
+      </w:r>
+      <w:r>
+        <w:rPr>
+          <w:lang w:val="el-GR"/>
+        </w:rPr>
+        <w:t xml:space="preserve"> υπολε</w:t>
+      </w:r>
+      <w:r>
+        <w:rPr>
+          <w:lang w:val="el-GR"/>
+        </w:rPr>
+        <w:t>ί</w:t>
+      </w:r>
+      <w:r>
+        <w:rPr>
+          <w:lang w:val="el-GR"/>
+        </w:rPr>
+        <w:t>μμ</w:t>
+      </w:r>
+      <w:r>
+        <w:rPr>
+          <w:lang w:val="el-GR"/>
+        </w:rPr>
+        <w:t>ατα</w:t>
+      </w:r>
+      <w:r>
+        <w:rPr>
+          <w:lang w:val="el-GR"/>
+        </w:rPr>
+        <w:t xml:space="preserve"> τροφίμων </w:t>
+      </w:r>
+      <w:r>
+        <w:rPr>
+          <w:lang w:val="el-GR"/>
+        </w:rPr>
+        <w:t>έχουν υψηλή</w:t>
+      </w:r>
+      <w:r>
+        <w:rPr>
+          <w:lang w:val="el-GR"/>
+        </w:rPr>
+        <w:t xml:space="preserve"> περιεκτικότητ</w:t>
+      </w:r>
+      <w:r>
+        <w:rPr>
+          <w:lang w:val="el-GR"/>
+        </w:rPr>
+        <w:t>α</w:t>
+      </w:r>
+      <w:r>
+        <w:rPr>
+          <w:lang w:val="el-GR"/>
+        </w:rPr>
+        <w:t xml:space="preserve"> σε </w:t>
+      </w:r>
+      <w:proofErr w:type="spellStart"/>
+      <w:r>
+        <w:rPr>
+          <w:lang w:val="el-GR"/>
+        </w:rPr>
+        <w:t>βιο</w:t>
+      </w:r>
+      <w:r>
+        <w:rPr>
+          <w:lang w:val="el-GR"/>
+        </w:rPr>
+        <w:t>πολυμερή</w:t>
+      </w:r>
+      <w:proofErr w:type="spellEnd"/>
+      <w:r>
+        <w:rPr>
+          <w:lang w:val="el-GR"/>
+        </w:rPr>
+        <w:t xml:space="preserve"> (άμυλο, ημικυτταρίνη, κυτταρίνη) και</w:t>
+      </w:r>
+      <w:r>
+        <w:rPr>
+          <w:lang w:val="el-GR"/>
+        </w:rPr>
+        <w:t xml:space="preserve"> η υδρόλυσ</w:t>
+      </w:r>
+      <w:r>
+        <w:rPr>
+          <w:lang w:val="el-GR"/>
+        </w:rPr>
+        <w:t>ή τους</w:t>
+      </w:r>
+      <w:r>
+        <w:rPr>
+          <w:lang w:val="el-GR"/>
+        </w:rPr>
+        <w:t xml:space="preserve"> αποτελεί σημαντικό στάδιο για την </w:t>
+      </w:r>
+      <w:r>
+        <w:rPr>
+          <w:lang w:val="el-GR"/>
+        </w:rPr>
+        <w:t xml:space="preserve">επιτυχή </w:t>
+      </w:r>
+      <w:proofErr w:type="spellStart"/>
+      <w:r>
+        <w:rPr>
+          <w:lang w:val="el-GR"/>
+        </w:rPr>
+        <w:t>βιοαποδόμησή</w:t>
+      </w:r>
+      <w:proofErr w:type="spellEnd"/>
+      <w:r>
+        <w:rPr>
+          <w:lang w:val="el-GR"/>
+        </w:rPr>
+        <w:t xml:space="preserve"> τους και περαιτέρω αξιοποίησή τους. </w:t>
+      </w:r>
+      <w:r>
+        <w:rPr>
+          <w:lang w:val="el-GR"/>
+        </w:rPr>
+        <w:t xml:space="preserve">Η υδρόλυση γίνεται συνήθως </w:t>
+      </w:r>
+      <w:proofErr w:type="spellStart"/>
+      <w:r>
+        <w:rPr>
+          <w:lang w:val="el-GR"/>
+        </w:rPr>
+        <w:t>ενζυμικά</w:t>
+      </w:r>
+      <w:proofErr w:type="spellEnd"/>
+      <w:r>
+        <w:rPr>
+          <w:lang w:val="el-GR"/>
+        </w:rPr>
+        <w:t xml:space="preserve"> καθώς έχει καταγραφεί πως επιφέρει υψηλότερες αποδόσεις και δεν παράγει </w:t>
+      </w:r>
+      <w:r>
+        <w:rPr>
+          <w:lang w:val="el-GR"/>
+        </w:rPr>
+        <w:t xml:space="preserve">τοξικά </w:t>
+      </w:r>
+      <w:r>
+        <w:rPr>
+          <w:lang w:val="el-GR"/>
+        </w:rPr>
+        <w:t xml:space="preserve">προϊόντα </w:t>
+      </w:r>
+      <w:r>
+        <w:rPr>
+          <w:lang w:val="el-GR"/>
+        </w:rPr>
+        <w:t>που μπορούν να λειτουργήσουν παρεμποδιστικά στα βιολογικά στάδια που ακολουθούν</w:t>
+      </w:r>
+      <w:r>
+        <w:rPr>
+          <w:lang w:val="el-GR"/>
+        </w:rPr>
+        <w:t>. Παρόλα αυτά, το υψηλό κόστος των</w:t>
+      </w:r>
+      <w:r>
+        <w:rPr>
+          <w:lang w:val="el-GR"/>
+        </w:rPr>
+        <w:t xml:space="preserve"> διαφόρων</w:t>
+      </w:r>
+      <w:r>
+        <w:rPr>
+          <w:lang w:val="el-GR"/>
+        </w:rPr>
+        <w:t xml:space="preserve"> </w:t>
+      </w:r>
+      <w:proofErr w:type="spellStart"/>
+      <w:r>
+        <w:rPr>
+          <w:lang w:val="el-GR"/>
+        </w:rPr>
+        <w:t>ενζυμικών</w:t>
+      </w:r>
+      <w:proofErr w:type="spellEnd"/>
+      <w:r>
+        <w:rPr>
+          <w:lang w:val="el-GR"/>
+        </w:rPr>
+        <w:t xml:space="preserve"> σκευασμάτων </w:t>
+      </w:r>
+      <w:r>
+        <w:rPr>
+          <w:lang w:val="el-GR"/>
+        </w:rPr>
+        <w:t xml:space="preserve">συνήθως εμποδίζει την εφαρμογή της </w:t>
+      </w:r>
+      <w:r>
+        <w:rPr>
+          <w:lang w:val="el-GR"/>
+        </w:rPr>
+        <w:t>σε μεγάλη κλίμακα. Μία υποσχόμενη και οικονομικ</w:t>
+      </w:r>
+      <w:r>
+        <w:rPr>
+          <w:lang w:val="el-GR"/>
+        </w:rPr>
+        <w:t>ά εφαρμόσιμη</w:t>
+      </w:r>
+      <w:r>
+        <w:rPr>
+          <w:lang w:val="el-GR"/>
+        </w:rPr>
+        <w:t xml:space="preserve"> λύση είναι η χρήση σκευασμάτων τα οποία περιέχουν ένζυμα και μικροοργανισμούς. Αυτά τα σκευάσματα επιτρέπουν την ταυτόχρονη υδρόλυση και ζύμωση των υπολειμμάτων τροφίμων για παραγωγή χρήσιμων προϊόντων, όπως η αιθανόλη και τα πτητικά λιπαρά οξέα, τα οποία μπορούν είτε να ανακτηθούν ως έχουν ή να χρησιμοποιηθούν σε διεργασίες</w:t>
+      </w:r>
+      <w:r>
+        <w:rPr>
+          <w:lang w:val="el-GR"/>
+        </w:rPr>
+        <w:t xml:space="preserve"> που ακολουθούν</w:t>
+      </w:r>
+      <w:r>
+        <w:rPr>
+          <w:lang w:val="el-GR"/>
+        </w:rPr>
+        <w:t xml:space="preserve">, όπως η αναερόβια χώνευση, ως υπόστρωμα </w:t>
+      </w:r>
+      <w:r>
+        <w:rPr>
+          <w:lang w:val="el-GR"/>
+        </w:rPr>
+        <w:t xml:space="preserve">για την παραγωγή </w:t>
+      </w:r>
+      <w:r>
+        <w:rPr>
+          <w:lang w:val="el-GR"/>
+        </w:rPr>
+        <w:t>μεθ</w:t>
+      </w:r>
+      <w:r>
+        <w:rPr>
+          <w:lang w:val="el-GR"/>
+        </w:rPr>
+        <w:t>ανίου</w:t>
+      </w:r>
+      <w:r>
+        <w:rPr>
+          <w:lang w:val="el-GR"/>
+        </w:rPr>
+        <w:t xml:space="preserve">. </w:t>
       </w:r>
     </w:p>
     <w:p>
       <w:pPr>
-        <w:pStyle w:val="BodyText"/>
-        <w:widowControl w:val="false"/>
-        <w:spacing w:lineRule="auto" w:line="240"/>
+        <w:jc w:val="both"/>
         <w:rPr>
           <w:rFonts w:cs="Times New Roman"/>
           <w:color w:val="auto"/>
-        </w:rPr>
-      </w:pPr>
-      <w:r>
-        <w:rPr>
-          <w:rFonts w:cs="Times New Roman"/>
-          <w:color w:themeColor="text1" w:val="auto"/>
-        </w:rPr>
+          <w:lang w:val="el-GR"/>
+        </w:rPr>
+      </w:pPr>
+      <w:r>
+        <w:rPr>
+          <w:lang w:val="el-GR"/>
+        </w:rPr>
+        <w:t>Σκοπός της παρούσας μελέτης είναι η διερεύνηση της επεξεργασίας των υπολειμμάτων τροφίμων</w:t>
+      </w:r>
+      <w:r>
+        <w:rPr>
+          <w:lang w:val="el-GR"/>
+        </w:rPr>
+        <w:t xml:space="preserve">, αρχικά, μέσω της </w:t>
+      </w:r>
+      <w:proofErr w:type="spellStart"/>
+      <w:r>
+        <w:rPr>
+          <w:lang w:val="el-GR"/>
+        </w:rPr>
+        <w:t>βιοαποδόμησής</w:t>
+      </w:r>
+      <w:proofErr w:type="spellEnd"/>
+      <w:r>
+        <w:rPr>
+          <w:lang w:val="el-GR"/>
+        </w:rPr>
+        <w:t xml:space="preserve"> τους με χρήση</w:t>
+      </w:r>
+      <w:r>
+        <w:rPr>
+          <w:lang w:val="el-GR"/>
+        </w:rPr>
+        <w:t xml:space="preserve"> σκευ</w:t>
+      </w:r>
+      <w:r>
+        <w:rPr>
+          <w:lang w:val="el-GR"/>
+        </w:rPr>
+        <w:t>ασμάτων</w:t>
+      </w:r>
+      <w:r>
+        <w:rPr>
+          <w:lang w:val="el-GR"/>
+        </w:rPr>
+        <w:t xml:space="preserve"> ενζύμων και μικροοργανισμών</w:t>
+      </w:r>
+      <w:r>
+        <w:rPr>
+          <w:lang w:val="el-GR"/>
+        </w:rPr>
+        <w:t xml:space="preserve"> του εμπορίου, και στη συνέχεια, μέσω </w:t>
+      </w:r>
+      <w:r>
+        <w:rPr>
+          <w:lang w:val="el-GR"/>
+        </w:rPr>
+        <w:t xml:space="preserve">αναερόβιας χώνευσης για την παραγωγή βιοαερίου. Κατά την επεξεργασία των υπολειμμάτων τροφίμων σε </w:t>
+      </w:r>
+      <w:r>
+        <w:rPr>
+          <w:lang w:val="el-GR"/>
+        </w:rPr>
+        <w:t xml:space="preserve">αντιδραστήρες </w:t>
+      </w:r>
+      <w:r>
+        <w:rPr>
+          <w:lang w:val="el-GR"/>
+        </w:rPr>
+        <w:t>εργαστηριακής κλίμακας</w:t>
+      </w:r>
+      <w:r>
+        <w:rPr>
+          <w:lang w:val="el-GR"/>
+        </w:rPr>
+        <w:t xml:space="preserve"> ολικού όγκου </w:t>
+      </w:r>
+      <w:r>
+        <w:rPr>
+          <w:lang w:val="el-GR"/>
+        </w:rPr>
+        <w:t xml:space="preserve">1 </w:t>
+      </w:r>
+      <w:r>
+        <w:rPr>
+          <w:lang w:val="el-GR"/>
+        </w:rPr>
+        <w:t>λίτρο</w:t>
+      </w:r>
+      <w:r>
+        <w:rPr>
+          <w:lang w:val="el-GR"/>
+        </w:rPr>
+        <w:t>, μελετήθηκαν παράμετροι όπως η θερμοκρασία</w:t>
+      </w:r>
+      <w:r>
+        <w:rPr>
+          <w:lang w:val="el-GR"/>
+        </w:rPr>
+        <w:t xml:space="preserve"> και</w:t>
+      </w:r>
+      <w:r>
+        <w:rPr>
+          <w:lang w:val="el-GR"/>
+        </w:rPr>
+        <w:t xml:space="preserve"> ο χρόνος</w:t>
+      </w:r>
+      <w:r>
+        <w:rPr>
+          <w:lang w:val="el-GR"/>
+        </w:rPr>
+        <w:t xml:space="preserve"> της </w:t>
+      </w:r>
+      <w:proofErr w:type="spellStart"/>
+      <w:r>
+        <w:rPr>
+          <w:lang w:val="el-GR"/>
+        </w:rPr>
+        <w:t>βιοαποδόμησης</w:t>
+      </w:r>
+      <w:proofErr w:type="spellEnd"/>
+      <w:r>
+        <w:rPr>
+          <w:lang w:val="el-GR"/>
+        </w:rPr>
+        <w:t>, καθώς</w:t>
+      </w:r>
+      <w:r>
+        <w:rPr>
+          <w:lang w:val="el-GR"/>
+        </w:rPr>
+        <w:t xml:space="preserve"> και η </w:t>
+      </w:r>
+      <w:r>
+        <w:rPr>
+          <w:lang w:val="el-GR"/>
+        </w:rPr>
+        <w:t xml:space="preserve">αρχική </w:t>
+      </w:r>
+      <w:r>
+        <w:rPr>
+          <w:lang w:val="el-GR"/>
+        </w:rPr>
+        <w:t>ποσότητα του σκευάσματος</w:t>
+      </w:r>
+      <w:r>
+        <w:rPr>
+          <w:lang w:val="el-GR"/>
+        </w:rPr>
+        <w:t>. Ως μεταβλητές απόκρισης μετρήθηκε η παραγωγή των μικροοργανισμών και η</w:t>
+      </w:r>
+      <w:r>
+        <w:rPr>
+          <w:lang w:val="el-GR"/>
+        </w:rPr>
+        <w:t xml:space="preserve"> ποσότητα και το είδος των προϊόντων που παράγονται. </w:t>
+      </w:r>
+      <w:r>
+        <w:rPr>
+          <w:lang w:val="el-GR"/>
+        </w:rPr>
+        <w:t xml:space="preserve">Σύμφωνα με τα αποτελέσματα των εργαστηριακών πειραμάτων, η σακχαροποίηση και </w:t>
+      </w:r>
+      <w:proofErr w:type="spellStart"/>
+      <w:r>
+        <w:rPr>
+          <w:lang w:val="el-GR"/>
+        </w:rPr>
+        <w:t>βιοαποδόμηση</w:t>
+      </w:r>
+      <w:proofErr w:type="spellEnd"/>
+      <w:r>
+        <w:rPr>
+          <w:lang w:val="el-GR"/>
+        </w:rPr>
+        <w:t xml:space="preserve"> των αποβλήτων τροφίμων μελετήθηκε και σε πιλοτικό αντιδραστήρα 300 λίτρων</w:t>
+      </w:r>
+      <w:r>
+        <w:rPr>
+          <w:lang w:val="el-GR"/>
+        </w:rPr>
+        <w:t xml:space="preserve"> προσαρμόζοντας τις πιο κρίσιμες λειτουργικές παραμέτρους όπως είναι η</w:t>
+      </w:r>
+      <w:r>
+        <w:rPr>
+          <w:lang w:val="el-GR"/>
+        </w:rPr>
+        <w:t xml:space="preserve"> ποσότητα σκευάσματος</w:t>
+      </w:r>
+      <w:r>
+        <w:rPr>
+          <w:lang w:val="el-GR"/>
+        </w:rPr>
+        <w:t xml:space="preserve"> ανά κιλού ξηρού</w:t>
+      </w:r>
+      <w:r>
+        <w:rPr>
+          <w:lang w:val="el-GR"/>
+        </w:rPr>
+        <w:t xml:space="preserve"> </w:t>
+      </w:r>
+      <w:r>
+        <w:rPr>
+          <w:lang w:val="en-US"/>
+        </w:rPr>
+        <w:t>food</w:t>
+      </w:r>
+      <w:r>
+        <w:rPr>
+          <w:lang w:val="el-GR"/>
+        </w:rPr>
+        <w:t xml:space="preserve"> </w:t>
+      </w:r>
+      <w:r>
+        <w:rPr>
+          <w:lang w:val="en-US"/>
+        </w:rPr>
+        <w:t>waste</w:t>
+      </w:r>
+      <w:r>
+        <w:rPr>
+          <w:lang w:val="el-GR"/>
+        </w:rPr>
+        <w:t xml:space="preserve"> </w:t>
+      </w:r>
+      <w:r>
+        <w:rPr>
+          <w:lang w:val="el-GR"/>
+        </w:rPr>
+        <w:t>και η</w:t>
+      </w:r>
+      <w:r>
+        <w:rPr>
+          <w:lang w:val="el-GR"/>
+        </w:rPr>
+        <w:t xml:space="preserve"> παροχή νερού</w:t>
+      </w:r>
+      <w:r>
+        <w:rPr>
+          <w:lang w:val="el-GR"/>
+        </w:rPr>
+        <w:t xml:space="preserve">. Τέλος, η υγροποιημένη έξοδος του πιλοτικού αντιδραστήρα χρησιμοποιήθηκε σε αναερόβιο χωνευτήρα τύπου </w:t>
+      </w:r>
+      <w:r>
+        <w:rPr>
+          <w:lang w:val="en-US"/>
+        </w:rPr>
+        <w:t>UASB</w:t>
+      </w:r>
+      <w:r>
+        <w:rPr>
+          <w:lang w:val="el-GR"/>
+        </w:rPr>
+        <w:t xml:space="preserve"> ούτως ώστε να μελετηθεί και να βελτιστοποιηθεί η </w:t>
+      </w:r>
+      <w:r>
+        <w:rPr>
+          <w:lang w:val="el-GR"/>
+        </w:rPr>
+        <w:t xml:space="preserve">παραγωγή βιοαερίου. </w:t>
       </w:r>
     </w:p>
     <w:p>
       <w:pPr>
+        <w:jc w:val="both"/>
+        <w:rPr>
+          <w:rFonts w:cs="Times New Roman"/>
+          <w:color w:val="auto"/>
+          <w:lang w:val="el-GR"/>
+        </w:rPr>
+      </w:pPr>
+    </w:p>
+    <w:p>
+      <w:pPr>
         <w:pStyle w:val="BodyText"/>
-        <w:widowControl w:val="false"/>
-        <w:spacing w:lineRule="auto" w:line="240" w:before="240" w:after="60"/>
-        <w:rPr/>
-      </w:pPr>
-      <w:r>
-        <w:rPr>
-          <w:rFonts w:cs="Times New Roman" w:ascii="Calibri" w:hAnsi="Calibri" w:asciiTheme="minorHAnsi" w:hAnsiTheme="minorHAnsi"/>
+        <w:widowControl w:val="0"/>
+        <w:spacing w:before="240" w:after="60" w:line="240" w:lineRule="auto"/>
+      </w:pPr>
+      <w:r>
+        <w:rPr>
+          <w:rFonts w:asciiTheme="minorHAnsi" w:hAnsiTheme="minorHAnsi" w:cs="Times New Roman"/>
           <w:b/>
-          <w:color w:themeColor="text1" w:val="auto"/>
         </w:rPr>
         <w:t>ΛΕΞΕΙΣ ΚΛΕΙΔΙΑ:</w:t>
       </w:r>
       <w:r>
         <w:rPr>
-          <w:rFonts w:cs="Times New Roman" w:ascii="Calibri" w:hAnsi="Calibri" w:asciiTheme="minorHAnsi" w:hAnsiTheme="minorHAnsi"/>
-          <w:b w:val="false"/>
-          <w:bCs w:val="false"/>
-          <w:color w:themeColor="text1" w:val="auto"/>
+          <w:rFonts w:asciiTheme="minorHAnsi" w:hAnsiTheme="minorHAnsi" w:cs="Times New Roman"/>
         </w:rPr>
         <w:t xml:space="preserve"> </w:t>
       </w:r>
       <w:r>
         <w:rPr>
-          <w:rFonts w:cs="Times New Roman" w:ascii="Calibri" w:hAnsi="Calibri" w:asciiTheme="minorHAnsi" w:hAnsiTheme="minorHAnsi"/>
-          <w:b w:val="false"/>
-          <w:bCs w:val="false"/>
-          <w:color w:themeColor="text1" w:val="auto"/>
+          <w:rFonts w:asciiTheme="minorHAnsi" w:hAnsiTheme="minorHAnsi" w:cs="Times New Roman"/>
           <w:sz w:val="22"/>
           <w:szCs w:val="22"/>
         </w:rPr>
-        <w:t>Επεξεργασία υπολειμμάτων</w:t>
-      </w:r>
-      <w:r>
-        <w:rPr>
-          <w:rFonts w:cs="Times New Roman" w:ascii="Calibri" w:hAnsi="Calibri" w:asciiTheme="minorHAnsi" w:hAnsiTheme="minorHAnsi"/>
-          <w:b w:val="false"/>
-          <w:bCs w:val="false"/>
-          <w:color w:themeColor="text1" w:val="auto"/>
+        <w:t>Υ</w:t>
+      </w:r>
+      <w:r>
+        <w:rPr>
+          <w:rFonts w:asciiTheme="minorHAnsi" w:hAnsiTheme="minorHAnsi" w:cs="Times New Roman"/>
           <w:sz w:val="22"/>
           <w:szCs w:val="22"/>
         </w:rPr>
-        <w:t xml:space="preserve"> </w:t>
-      </w:r>
-      <w:r>
-        <w:rPr>
-          <w:rFonts w:cs="Times New Roman" w:ascii="Calibri" w:hAnsi="Calibri" w:asciiTheme="minorHAnsi" w:hAnsiTheme="minorHAnsi"/>
-          <w:color w:themeColor="text1" w:val="auto"/>
+        <w:t>πολε</w:t>
+      </w:r>
+      <w:r>
+        <w:rPr>
+          <w:rFonts w:asciiTheme="minorHAnsi" w:hAnsiTheme="minorHAnsi" w:cs="Times New Roman"/>
           <w:sz w:val="22"/>
           <w:szCs w:val="22"/>
         </w:rPr>
-        <w:t>τροφί</w:t>
-      </w:r>
-      <w:r>
-        <w:rPr>
-          <w:rFonts w:cs="Times New Roman" w:ascii="Calibri" w:hAnsi="Calibri" w:asciiTheme="minorHAnsi" w:hAnsiTheme="minorHAnsi"/>
-          <w:color w:themeColor="text1" w:val="auto"/>
+        <w:t>ίμματα</w:t>
+      </w:r>
+      <w:r>
+        <w:rPr>
+          <w:rFonts w:asciiTheme="minorHAnsi" w:hAnsiTheme="minorHAnsi" w:cs="Times New Roman"/>
           <w:sz w:val="22"/>
           <w:szCs w:val="22"/>
         </w:rPr>
-        <w:t>μων</w:t>
-      </w:r>
-      <w:r>
-        <w:rPr>
-          <w:rFonts w:cs="Times New Roman" w:ascii="Calibri" w:hAnsi="Calibri" w:asciiTheme="minorHAnsi" w:hAnsiTheme="minorHAnsi"/>
-          <w:color w:themeColor="text1" w:val="auto"/>
+        <w:t xml:space="preserve"> τροφίμων, Υδρόλυση, </w:t>
+      </w:r>
+      <w:proofErr w:type="spellStart"/>
+      <w:r>
+        <w:rPr>
+          <w:rFonts w:asciiTheme="minorHAnsi" w:hAnsiTheme="minorHAnsi" w:cs="Times New Roman"/>
           <w:sz w:val="22"/>
           <w:szCs w:val="22"/>
         </w:rPr>
-        <w:t xml:space="preserve">, Υδρόλυση, Ταυτόχρονη σακχαροποίηση και ζύμωση (SSF), </w:t>
-      </w:r>
-      <w:r>
-        <w:rPr>
-          <w:rFonts w:cs="Times New Roman" w:ascii="Calibri" w:hAnsi="Calibri" w:asciiTheme="minorHAnsi" w:hAnsiTheme="minorHAnsi"/>
-          <w:color w:themeColor="text1" w:val="auto"/>
+        <w:t>Βιοαποδόμηση</w:t>
+      </w:r>
+      <w:proofErr w:type="spellEnd"/>
+      <w:r>
+        <w:rPr>
+          <w:rFonts w:asciiTheme="minorHAnsi" w:hAnsiTheme="minorHAnsi" w:cs="Times New Roman"/>
           <w:sz w:val="22"/>
           <w:szCs w:val="22"/>
         </w:rPr>
-        <w:t>Αναερόβια χώνευση</w:t>
+        <w:t>, Αναερόβια χώνευση</w:t>
+      </w:r>
+      <w:r>
+        <w:rPr>
+          <w:rFonts w:asciiTheme="minorHAnsi" w:hAnsiTheme="minorHAnsi" w:cs="Times New Roman"/>
+          <w:sz w:val="22"/>
+          <w:szCs w:val="22"/>
+        </w:rPr>
+        <w:t>, Παραγωγή μεθανίου</w:t>
       </w:r>
     </w:p>
     <w:sectPr>
-      <w:headerReference w:type="default" r:id="rId2"/>
-      <w:type w:val="nextPage"/>
+      <w:headerReference w:type="default" r:id="rId10"/>
       <w:pgSz w:w="11906" w:h="16838"/>
-      <w:pgMar w:left="1134" w:right="1134" w:gutter="0" w:header="709" w:top="1134" w:footer="0" w:bottom="1134"/>
-      <w:pgNumType w:fmt="decimal"/>
-      <w:formProt w:val="false"/>
-      <w:textDirection w:val="lrTb"/>
-      <w:docGrid w:type="default" w:linePitch="360" w:charSpace="0"/>
+      <w:pgMar w:top="1134" w:right="1134" w:bottom="1134" w:left="1134" w:header="709" w:footer="0" w:gutter="0"/>
+      <w:cols w:space="720"/>
+      <w:formProt w:val="0"/>
+      <w:docGrid w:linePitch="360"/>
     </w:sectPr>
   </w:body>
 </w:document>
 </file>
 
+<file path=word/endnotes.xml><?xml version="1.0" encoding="utf-8"?>
+<w:endnotes xmlns:wpc="http://schemas.microsoft.com/office/word/2010/wordprocessingCanvas" xmlns:cx="http://schemas.microsoft.com/office/drawing/2014/chartex" xmlns:cx1="http://schemas.microsoft.com/office/drawing/2015/9/8/chartex" xmlns:cx2="http://schemas.microsoft.com/office/drawing/2015/10/21/chartex" xmlns:cx3="http://schemas.microsoft.com/office/drawing/2016/5/9/chartex" xmlns:cx4="http://schemas.microsoft.com/office/drawing/2016/5/10/chartex" xmlns:cx5="http://schemas.microsoft.com/office/drawing/2016/5/11/chartex" xmlns:cx6="http://schemas.microsoft.com/office/drawing/2016/5/12/chartex" xmlns:cx7="http://schemas.microsoft.com/office/drawing/2016/5/13/chartex" xmlns:cx8="http://schemas.microsoft.com/office/drawing/2016/5/14/chartex" xmlns:mc="http://schemas.openxmlformats.org/markup-compatibility/2006" xmlns:aink="http://schemas.microsoft.com/office/drawing/2016/ink" xmlns:am3d="http://schemas.microsoft.com/office/drawing/2017/model3d" xmlns:o="urn:schemas-microsoft-com:office:office" xmlns:oel="http://schemas.microsoft.com/office/2019/extlst" xmlns:r="http://schemas.openxmlformats.org/officeDocument/2006/relationships" xmlns:m="http://schemas.openxmlformats.org/officeDocument/2006/math" xmlns:v="urn:schemas-microsoft-com:vml" xmlns:wp14="http://schemas.microsoft.com/office/word/2010/wordprocessingDrawing" xmlns:wp="http://schemas.openxmlformats.org/drawingml/2006/wordprocessingDrawing" xmlns:w10="urn:schemas-microsoft-com:office:word" xmlns:w="http://schemas.openxmlformats.org/wordprocessingml/2006/main" xmlns:w14="http://schemas.microsoft.com/office/word/2010/wordml" xmlns:w15="http://schemas.microsoft.com/office/word/2012/wordml" xmlns:w16cex="http://schemas.microsoft.com/office/word/2018/wordml/cex" xmlns:w16cid="http://schemas.microsoft.com/office/word/2016/wordml/cid" xmlns:w16="http://schemas.microsoft.com/office/word/2018/wordml" xmlns:w16sdtdh="http://schemas.microsoft.com/office/word/2020/wordml/sdtdatahash" xmlns:w16se="http://schemas.microsoft.com/office/word/2015/wordml/symex" xmlns:wpg="http://schemas.microsoft.com/office/word/2010/wordprocessingGroup" xmlns:wpi="http://schemas.microsoft.com/office/word/2010/wordprocessingInk" xmlns:wne="http://schemas.microsoft.com/office/word/2006/wordml" xmlns:wps="http://schemas.microsoft.com/office/word/2010/wordprocessingShape" mc:Ignorable="w14 w15 w16se w16cid w16 w16cex w16sdtdh wp14">
+  <w:endnote w:type="separator" w:id="-1">
+    <w:p>
+      <w:pPr>
+        <w:spacing w:after="0" w:line="240" w:lineRule="auto"/>
+      </w:pPr>
+      <w:r>
+        <w:separator/>
+      </w:r>
+    </w:p>
+  </w:endnote>
+  <w:endnote w:type="continuationSeparator" w:id="0">
+    <w:p>
+      <w:pPr>
+        <w:spacing w:after="0" w:line="240" w:lineRule="auto"/>
+      </w:pPr>
+      <w:r>
+        <w:continuationSeparator/>
+      </w:r>
+    </w:p>
+  </w:endnote>
+</w:endnotes>
+</file>
+
+<file path=word/footnotes.xml><?xml version="1.0" encoding="utf-8"?>
+<w:footnotes xmlns:wpc="http://schemas.microsoft.com/office/word/2010/wordprocessingCanvas" xmlns:cx="http://schemas.microsoft.com/office/drawing/2014/chartex" xmlns:cx1="http://schemas.microsoft.com/office/drawing/2015/9/8/chartex" xmlns:cx2="http://schemas.microsoft.com/office/drawing/2015/10/21/chartex" xmlns:cx3="http://schemas.microsoft.com/office/drawing/2016/5/9/chartex" xmlns:cx4="http://schemas.microsoft.com/office/drawing/2016/5/10/chartex" xmlns:cx5="http://schemas.microsoft.com/office/drawing/2016/5/11/chartex" xmlns:cx6="http://schemas.microsoft.com/office/drawing/2016/5/12/chartex" xmlns:cx7="http://schemas.microsoft.com/office/drawing/2016/5/13/chartex" xmlns:cx8="http://schemas.microsoft.com/office/drawing/2016/5/14/chartex" xmlns:mc="http://schemas.openxmlformats.org/markup-compatibility/2006" xmlns:aink="http://schemas.microsoft.com/office/drawing/2016/ink" xmlns:am3d="http://schemas.microsoft.com/office/drawing/2017/model3d" xmlns:o="urn:schemas-microsoft-com:office:office" xmlns:oel="http://schemas.microsoft.com/office/2019/extlst" xmlns:r="http://schemas.openxmlformats.org/officeDocument/2006/relationships" xmlns:m="http://schemas.openxmlformats.org/officeDocument/2006/math" xmlns:v="urn:schemas-microsoft-com:vml" xmlns:wp14="http://schemas.microsoft.com/office/word/2010/wordprocessingDrawing" xmlns:wp="http://schemas.openxmlformats.org/drawingml/2006/wordprocessingDrawing" xmlns:w10="urn:schemas-microsoft-com:office:word" xmlns:w="http://schemas.openxmlformats.org/wordprocessingml/2006/main" xmlns:w14="http://schemas.microsoft.com/office/word/2010/wordml" xmlns:w15="http://schemas.microsoft.com/office/word/2012/wordml" xmlns:w16cex="http://schemas.microsoft.com/office/word/2018/wordml/cex" xmlns:w16cid="http://schemas.microsoft.com/office/word/2016/wordml/cid" xmlns:w16="http://schemas.microsoft.com/office/word/2018/wordml" xmlns:w16sdtdh="http://schemas.microsoft.com/office/word/2020/wordml/sdtdatahash" xmlns:w16se="http://schemas.microsoft.com/office/word/2015/wordml/symex" xmlns:wpg="http://schemas.microsoft.com/office/word/2010/wordprocessingGroup" xmlns:wpi="http://schemas.microsoft.com/office/word/2010/wordprocessingInk" xmlns:wne="http://schemas.microsoft.com/office/word/2006/wordml" xmlns:wps="http://schemas.microsoft.com/office/word/2010/wordprocessingShape" mc:Ignorable="w14 w15 w16se w16cid w16 w16cex w16sdtdh wp14">
+  <w:footnote w:type="separator" w:id="-1">
+    <w:p>
+      <w:pPr>
+        <w:spacing w:after="0" w:line="240" w:lineRule="auto"/>
+      </w:pPr>
+      <w:r>
+        <w:separator/>
+      </w:r>
+    </w:p>
+  </w:footnote>
+  <w:footnote w:type="continuationSeparator" w:id="0">
+    <w:p>
+      <w:pPr>
+        <w:spacing w:after="0" w:line="240" w:lineRule="auto"/>
+      </w:pPr>
+      <w:r>
+        <w:continuationSeparator/>
+      </w:r>
+    </w:p>
+  </w:footnote>
+</w:footnotes>
+</file>
+
 <file path=word/header1.xml><?xml version="1.0" encoding="utf-8"?>
-<w:hdr xmlns:o="urn:schemas-microsoft-com:office:office" xmlns:r="http://schemas.openxmlformats.org/officeDocument/2006/relationships" xmlns:v="urn:schemas-microsoft-com:vml" xmlns:w="http://schemas.openxmlformats.org/wordprocessingml/2006/main" xmlns:w10="urn:schemas-microsoft-com:office:word" xmlns:wp="http://schemas.openxmlformats.org/drawingml/2006/wordprocessingDrawing" xmlns:wps="http://schemas.microsoft.com/office/word/2010/wordprocessingShape" xmlns:wpg="http://schemas.microsoft.com/office/word/2010/wordprocessingGroup" xmlns:mc="http://schemas.openxmlformats.org/markup-compatibility/2006" xmlns:wp14="http://schemas.microsoft.com/office/word/2010/wordprocessingDrawing" xmlns:w14="http://schemas.microsoft.com/office/word/2010/wordml" xmlns:w15="http://schemas.microsoft.com/office/word/2012/wordml" mc:Ignorable="w14 wp14 w15">
+<w:hdr xmlns:wpc="http://schemas.microsoft.com/office/word/2010/wordprocessingCanvas" xmlns:cx="http://schemas.microsoft.com/office/drawing/2014/chartex" xmlns:cx1="http://schemas.microsoft.com/office/drawing/2015/9/8/chartex" xmlns:cx2="http://schemas.microsoft.com/office/drawing/2015/10/21/chartex" xmlns:cx3="http://schemas.microsoft.com/office/drawing/2016/5/9/chartex" xmlns:cx4="http://schemas.microsoft.com/office/drawing/2016/5/10/chartex" xmlns:cx5="http://schemas.microsoft.com/office/drawing/2016/5/11/chartex" xmlns:cx6="http://schemas.microsoft.com/office/drawing/2016/5/12/chartex" xmlns:cx7="http://schemas.microsoft.com/office/drawing/2016/5/13/chartex" xmlns:cx8="http://schemas.microsoft.com/office/drawing/2016/5/14/chartex" xmlns:mc="http://schemas.openxmlformats.org/markup-compatibility/2006" xmlns:aink="http://schemas.microsoft.com/office/drawing/2016/ink" xmlns:am3d="http://schemas.microsoft.com/office/drawing/2017/model3d" xmlns:o="urn:schemas-microsoft-com:office:office" xmlns:oel="http://schemas.microsoft.com/office/2019/extlst" xmlns:r="http://schemas.openxmlformats.org/officeDocument/2006/relationships" xmlns:m="http://schemas.openxmlformats.org/officeDocument/2006/math" xmlns:v="urn:schemas-microsoft-com:vml" xmlns:wp14="http://schemas.microsoft.com/office/word/2010/wordprocessingDrawing" xmlns:wp="http://schemas.openxmlformats.org/drawingml/2006/wordprocessingDrawing" xmlns:w10="urn:schemas-microsoft-com:office:word" xmlns:w="http://schemas.openxmlformats.org/wordprocessingml/2006/main" xmlns:w14="http://schemas.microsoft.com/office/word/2010/wordml" xmlns:w15="http://schemas.microsoft.com/office/word/2012/wordml" xmlns:w16cex="http://schemas.microsoft.com/office/word/2018/wordml/cex" xmlns:w16cid="http://schemas.microsoft.com/office/word/2016/wordml/cid" xmlns:w16="http://schemas.microsoft.com/office/word/2018/wordml" xmlns:w16sdtdh="http://schemas.microsoft.com/office/word/2020/wordml/sdtdatahash" xmlns:w16se="http://schemas.microsoft.com/office/word/2015/wordml/symex" xmlns:wpg="http://schemas.microsoft.com/office/word/2010/wordprocessingGroup" xmlns:wpi="http://schemas.microsoft.com/office/word/2010/wordprocessingInk" xmlns:wne="http://schemas.microsoft.com/office/word/2006/wordml" xmlns:wps="http://schemas.microsoft.com/office/word/2010/wordprocessingShape" mc:Ignorable="w14 w15 w16se w16cid w16 w16cex w16sdtdh wp14">
   <w:p>
     <w:pPr>
       <w:pStyle w:val="Header"/>
@@ -562,23 +1001,21 @@
       </w:pBdr>
       <w:tabs>
         <w:tab w:val="clear" w:pos="8306"/>
-        <w:tab w:val="center" w:pos="4153" w:leader="none"/>
-        <w:tab w:val="right" w:pos="9630" w:leader="none"/>
+        <w:tab w:val="right" w:pos="9630"/>
       </w:tabs>
       <w:rPr>
         <w:rFonts w:ascii="Cambria" w:hAnsi="Cambria" w:cs="Times New Roman"/>
         <w:i/>
-        <w:i/>
-        <w:color w:themeColor="background1" w:themeShade="80" w:val="808080"/>
+        <w:color w:val="808080" w:themeColor="background1" w:themeShade="80"/>
         <w:szCs w:val="24"/>
         <w:lang w:val="el-GR"/>
       </w:rPr>
     </w:pPr>
     <w:r>
       <w:rPr>
-        <w:rFonts w:cs="Times New Roman" w:ascii="Cambria" w:hAnsi="Cambria"/>
+        <w:rFonts w:ascii="Cambria" w:hAnsi="Cambria" w:cs="Times New Roman"/>
         <w:i/>
-        <w:color w:themeColor="background1" w:themeShade="80" w:val="808080"/>
+        <w:color w:val="808080" w:themeColor="background1" w:themeShade="80"/>
         <w:sz w:val="18"/>
         <w:szCs w:val="18"/>
         <w:lang w:val="el-GR"/>
@@ -587,9 +1024,9 @@
     </w:r>
     <w:r>
       <w:rPr>
-        <w:rFonts w:cs="Times New Roman" w:ascii="Cambria" w:hAnsi="Cambria"/>
+        <w:rFonts w:ascii="Cambria" w:hAnsi="Cambria" w:cs="Times New Roman"/>
         <w:i/>
-        <w:color w:themeColor="background1" w:themeShade="80" w:val="808080"/>
+        <w:color w:val="808080" w:themeColor="background1" w:themeShade="80"/>
         <w:sz w:val="18"/>
         <w:szCs w:val="18"/>
         <w:vertAlign w:val="superscript"/>
@@ -599,9 +1036,9 @@
     </w:r>
     <w:r>
       <w:rPr>
-        <w:rFonts w:cs="Times New Roman" w:ascii="Cambria" w:hAnsi="Cambria"/>
+        <w:rFonts w:ascii="Cambria" w:hAnsi="Cambria" w:cs="Times New Roman"/>
         <w:i/>
-        <w:color w:themeColor="background1" w:themeShade="80" w:val="808080"/>
+        <w:color w:val="808080" w:themeColor="background1" w:themeShade="80"/>
         <w:sz w:val="18"/>
         <w:szCs w:val="18"/>
         <w:lang w:val="el-GR"/>
@@ -610,9 +1047,9 @@
     </w:r>
     <w:r>
       <w:rPr>
-        <w:rFonts w:cs="Times New Roman" w:ascii="Cambria" w:hAnsi="Cambria"/>
+        <w:rFonts w:ascii="Cambria" w:hAnsi="Cambria" w:cs="Times New Roman"/>
         <w:i/>
-        <w:color w:themeColor="background1" w:themeShade="80" w:val="808080"/>
+        <w:color w:val="808080" w:themeColor="background1" w:themeShade="80"/>
         <w:szCs w:val="24"/>
         <w:lang w:val="el-GR"/>
       </w:rPr>
@@ -621,9 +1058,9 @@
     </w:r>
     <w:r>
       <w:rPr>
-        <w:rFonts w:cs="Times New Roman" w:ascii="Cambria" w:hAnsi="Cambria"/>
+        <w:rFonts w:ascii="Cambria" w:hAnsi="Cambria" w:cs="Times New Roman"/>
         <w:i/>
-        <w:color w:themeColor="background1" w:themeShade="80" w:val="808080"/>
+        <w:color w:val="808080" w:themeColor="background1" w:themeShade="80"/>
         <w:sz w:val="18"/>
         <w:szCs w:val="18"/>
         <w:lang w:val="el-GR"/>
@@ -635,127 +1072,11 @@
 </file>
 
 <file path=word/numbering.xml><?xml version="1.0" encoding="utf-8"?>
-<w:numbering xmlns:w="http://schemas.openxmlformats.org/wordprocessingml/2006/main" xmlns:o="urn:schemas-microsoft-com:office:office" xmlns:r="http://schemas.openxmlformats.org/officeDocument/2006/relationships" xmlns:v="urn:schemas-microsoft-com:vml" xmlns:mc="http://schemas.openxmlformats.org/markup-compatibility/2006" xmlns:w14="http://schemas.microsoft.com/office/word/2010/wordml" mc:Ignorable="w14">
-  <w:abstractNum w:abstractNumId="1">
-    <w:lvl w:ilvl="0">
-      <w:start w:val="1"/>
-      <w:numFmt w:val="decimal"/>
-      <w:lvlText w:val="[%1]"/>
-      <w:lvlJc w:val="left"/>
-      <w:pPr>
-        <w:tabs>
-          <w:tab w:val="num" w:pos="360"/>
-        </w:tabs>
-        <w:ind w:left="360" w:hanging="360"/>
-      </w:pPr>
-      <w:rPr/>
-    </w:lvl>
-    <w:lvl w:ilvl="1">
-      <w:start w:val="1"/>
-      <w:numFmt w:val="decimal"/>
-      <w:lvlText w:val="%2."/>
-      <w:lvlJc w:val="left"/>
-      <w:pPr>
-        <w:tabs>
-          <w:tab w:val="num" w:pos="1080"/>
-        </w:tabs>
-        <w:ind w:left="1080" w:hanging="360"/>
-      </w:pPr>
-      <w:rPr/>
-    </w:lvl>
-    <w:lvl w:ilvl="2">
-      <w:start w:val="1"/>
-      <w:numFmt w:val="decimal"/>
-      <w:lvlText w:val="%3."/>
-      <w:lvlJc w:val="left"/>
-      <w:pPr>
-        <w:tabs>
-          <w:tab w:val="num" w:pos="1440"/>
-        </w:tabs>
-        <w:ind w:left="1440" w:hanging="360"/>
-      </w:pPr>
-      <w:rPr/>
-    </w:lvl>
-    <w:lvl w:ilvl="3">
-      <w:start w:val="1"/>
-      <w:numFmt w:val="decimal"/>
-      <w:lvlText w:val="%4."/>
-      <w:lvlJc w:val="left"/>
-      <w:pPr>
-        <w:tabs>
-          <w:tab w:val="num" w:pos="1800"/>
-        </w:tabs>
-        <w:ind w:left="1800" w:hanging="360"/>
-      </w:pPr>
-      <w:rPr/>
-    </w:lvl>
-    <w:lvl w:ilvl="4">
-      <w:start w:val="1"/>
-      <w:numFmt w:val="decimal"/>
-      <w:lvlText w:val="%5."/>
-      <w:lvlJc w:val="left"/>
-      <w:pPr>
-        <w:tabs>
-          <w:tab w:val="num" w:pos="2160"/>
-        </w:tabs>
-        <w:ind w:left="2160" w:hanging="360"/>
-      </w:pPr>
-      <w:rPr/>
-    </w:lvl>
-    <w:lvl w:ilvl="5">
-      <w:start w:val="1"/>
-      <w:numFmt w:val="decimal"/>
-      <w:lvlText w:val="%6."/>
-      <w:lvlJc w:val="left"/>
-      <w:pPr>
-        <w:tabs>
-          <w:tab w:val="num" w:pos="2520"/>
-        </w:tabs>
-        <w:ind w:left="2520" w:hanging="360"/>
-      </w:pPr>
-      <w:rPr/>
-    </w:lvl>
-    <w:lvl w:ilvl="6">
-      <w:start w:val="1"/>
-      <w:numFmt w:val="decimal"/>
-      <w:lvlText w:val="%7."/>
-      <w:lvlJc w:val="left"/>
-      <w:pPr>
-        <w:tabs>
-          <w:tab w:val="num" w:pos="2880"/>
-        </w:tabs>
-        <w:ind w:left="2880" w:hanging="360"/>
-      </w:pPr>
-      <w:rPr/>
-    </w:lvl>
-    <w:lvl w:ilvl="7">
-      <w:start w:val="1"/>
-      <w:numFmt w:val="decimal"/>
-      <w:lvlText w:val="%8."/>
-      <w:lvlJc w:val="left"/>
-      <w:pPr>
-        <w:tabs>
-          <w:tab w:val="num" w:pos="3240"/>
-        </w:tabs>
-        <w:ind w:left="3240" w:hanging="360"/>
-      </w:pPr>
-      <w:rPr/>
-    </w:lvl>
-    <w:lvl w:ilvl="8">
-      <w:start w:val="1"/>
-      <w:numFmt w:val="decimal"/>
-      <w:lvlText w:val="%9."/>
-      <w:lvlJc w:val="left"/>
-      <w:pPr>
-        <w:tabs>
-          <w:tab w:val="num" w:pos="3600"/>
-        </w:tabs>
-        <w:ind w:left="3600" w:hanging="360"/>
-      </w:pPr>
-      <w:rPr/>
-    </w:lvl>
-  </w:abstractNum>
-  <w:abstractNum w:abstractNumId="2">
+<w:numbering xmlns:wpc="http://schemas.microsoft.com/office/word/2010/wordprocessingCanvas" xmlns:cx="http://schemas.microsoft.com/office/drawing/2014/chartex" xmlns:cx1="http://schemas.microsoft.com/office/drawing/2015/9/8/chartex" xmlns:cx2="http://schemas.microsoft.com/office/drawing/2015/10/21/chartex" xmlns:cx3="http://schemas.microsoft.com/office/drawing/2016/5/9/chartex" xmlns:cx4="http://schemas.microsoft.com/office/drawing/2016/5/10/chartex" xmlns:cx5="http://schemas.microsoft.com/office/drawing/2016/5/11/chartex" xmlns:cx6="http://schemas.microsoft.com/office/drawing/2016/5/12/chartex" xmlns:cx7="http://schemas.microsoft.com/office/drawing/2016/5/13/chartex" xmlns:cx8="http://schemas.microsoft.com/office/drawing/2016/5/14/chartex" xmlns:mc="http://schemas.openxmlformats.org/markup-compatibility/2006" xmlns:aink="http://schemas.microsoft.com/office/drawing/2016/ink" xmlns:am3d="http://schemas.microsoft.com/office/drawing/2017/model3d" xmlns:o="urn:schemas-microsoft-com:office:office" xmlns:oel="http://schemas.microsoft.com/office/2019/extlst" xmlns:r="http://schemas.openxmlformats.org/officeDocument/2006/relationships" xmlns:m="http://schemas.openxmlformats.org/officeDocument/2006/math" xmlns:v="urn:schemas-microsoft-com:vml" xmlns:wp14="http://schemas.microsoft.com/office/word/2010/wordprocessingDrawing" xmlns:wp="http://schemas.openxmlformats.org/drawingml/2006/wordprocessingDrawing" xmlns:w10="urn:schemas-microsoft-com:office:word" xmlns:w="http://schemas.openxmlformats.org/wordprocessingml/2006/main" xmlns:w14="http://schemas.microsoft.com/office/word/2010/wordml" xmlns:w15="http://schemas.microsoft.com/office/word/2012/wordml" xmlns:w16cex="http://schemas.microsoft.com/office/word/2018/wordml/cex" xmlns:w16cid="http://schemas.microsoft.com/office/word/2016/wordml/cid" xmlns:w16="http://schemas.microsoft.com/office/word/2018/wordml" xmlns:w16sdtdh="http://schemas.microsoft.com/office/word/2020/wordml/sdtdatahash" xmlns:w16se="http://schemas.microsoft.com/office/word/2015/wordml/symex" xmlns:wpg="http://schemas.microsoft.com/office/word/2010/wordprocessingGroup" xmlns:wpi="http://schemas.microsoft.com/office/word/2010/wordprocessingInk" xmlns:wne="http://schemas.microsoft.com/office/word/2006/wordml" xmlns:wps="http://schemas.microsoft.com/office/word/2010/wordprocessingShape" mc:Ignorable="w14 w15 w16se w16cid w16 w16cex w16sdtdh wp14">
+  <w:abstractNum w:abstractNumId="0" w15:restartNumberingAfterBreak="0">
+    <w:nsid w:val="17CE6C0B"/>
+    <w:multiLevelType w:val="multilevel"/>
+    <w:tmpl w:val="594873A8"/>
     <w:lvl w:ilvl="0">
       <w:start w:val="1"/>
       <w:numFmt w:val="none"/>
@@ -766,7 +1087,7 @@
         <w:tabs>
           <w:tab w:val="num" w:pos="0"/>
         </w:tabs>
-        <w:ind w:left="0" w:hanging="0"/>
+        <w:ind w:left="0" w:firstLine="0"/>
       </w:pPr>
     </w:lvl>
     <w:lvl w:ilvl="1">
@@ -779,7 +1100,7 @@
         <w:tabs>
           <w:tab w:val="num" w:pos="0"/>
         </w:tabs>
-        <w:ind w:left="0" w:hanging="0"/>
+        <w:ind w:left="0" w:firstLine="0"/>
       </w:pPr>
     </w:lvl>
     <w:lvl w:ilvl="2">
@@ -792,7 +1113,7 @@
         <w:tabs>
           <w:tab w:val="num" w:pos="0"/>
         </w:tabs>
-        <w:ind w:left="0" w:hanging="0"/>
+        <w:ind w:left="0" w:firstLine="0"/>
       </w:pPr>
     </w:lvl>
     <w:lvl w:ilvl="3">
@@ -805,7 +1126,7 @@
         <w:tabs>
           <w:tab w:val="num" w:pos="0"/>
         </w:tabs>
-        <w:ind w:left="0" w:hanging="0"/>
+        <w:ind w:left="0" w:firstLine="0"/>
       </w:pPr>
     </w:lvl>
     <w:lvl w:ilvl="4">
@@ -818,7 +1139,7 @@
         <w:tabs>
           <w:tab w:val="num" w:pos="0"/>
         </w:tabs>
-        <w:ind w:left="0" w:hanging="0"/>
+        <w:ind w:left="0" w:firstLine="0"/>
       </w:pPr>
     </w:lvl>
     <w:lvl w:ilvl="5">
@@ -831,7 +1152,7 @@
         <w:tabs>
           <w:tab w:val="num" w:pos="0"/>
         </w:tabs>
-        <w:ind w:left="0" w:hanging="0"/>
+        <w:ind w:left="0" w:firstLine="0"/>
       </w:pPr>
     </w:lvl>
     <w:lvl w:ilvl="6">
@@ -844,7 +1165,7 @@
         <w:tabs>
           <w:tab w:val="num" w:pos="0"/>
         </w:tabs>
-        <w:ind w:left="0" w:hanging="0"/>
+        <w:ind w:left="0" w:firstLine="0"/>
       </w:pPr>
     </w:lvl>
     <w:lvl w:ilvl="7">
@@ -857,7 +1178,7 @@
         <w:tabs>
           <w:tab w:val="num" w:pos="0"/>
         </w:tabs>
-        <w:ind w:left="0" w:hanging="0"/>
+        <w:ind w:left="0" w:firstLine="0"/>
       </w:pPr>
     </w:lvl>
     <w:lvl w:ilvl="8">
@@ -870,25 +1191,139 @@
         <w:tabs>
           <w:tab w:val="num" w:pos="0"/>
         </w:tabs>
-        <w:ind w:left="0" w:hanging="0"/>
+        <w:ind w:left="0" w:firstLine="0"/>
       </w:pPr>
     </w:lvl>
   </w:abstractNum>
-  <w:num w:numId="1">
+  <w:abstractNum w:abstractNumId="1" w15:restartNumberingAfterBreak="0">
+    <w:nsid w:val="5A9723AA"/>
+    <w:multiLevelType w:val="multilevel"/>
+    <w:tmpl w:val="F4B45974"/>
+    <w:lvl w:ilvl="0">
+      <w:start w:val="1"/>
+      <w:numFmt w:val="decimal"/>
+      <w:pStyle w:val="Reference"/>
+      <w:lvlText w:val="[%1]"/>
+      <w:lvlJc w:val="left"/>
+      <w:pPr>
+        <w:tabs>
+          <w:tab w:val="num" w:pos="360"/>
+        </w:tabs>
+        <w:ind w:left="360" w:hanging="360"/>
+      </w:pPr>
+    </w:lvl>
+    <w:lvl w:ilvl="1">
+      <w:start w:val="1"/>
+      <w:numFmt w:val="decimal"/>
+      <w:lvlText w:val="%2."/>
+      <w:lvlJc w:val="left"/>
+      <w:pPr>
+        <w:tabs>
+          <w:tab w:val="num" w:pos="1080"/>
+        </w:tabs>
+        <w:ind w:left="1080" w:hanging="360"/>
+      </w:pPr>
+    </w:lvl>
+    <w:lvl w:ilvl="2">
+      <w:start w:val="1"/>
+      <w:numFmt w:val="decimal"/>
+      <w:lvlText w:val="%3."/>
+      <w:lvlJc w:val="left"/>
+      <w:pPr>
+        <w:tabs>
+          <w:tab w:val="num" w:pos="1440"/>
+        </w:tabs>
+        <w:ind w:left="1440" w:hanging="360"/>
+      </w:pPr>
+    </w:lvl>
+    <w:lvl w:ilvl="3">
+      <w:start w:val="1"/>
+      <w:numFmt w:val="decimal"/>
+      <w:lvlText w:val="%4."/>
+      <w:lvlJc w:val="left"/>
+      <w:pPr>
+        <w:tabs>
+          <w:tab w:val="num" w:pos="1800"/>
+        </w:tabs>
+        <w:ind w:left="1800" w:hanging="360"/>
+      </w:pPr>
+    </w:lvl>
+    <w:lvl w:ilvl="4">
+      <w:start w:val="1"/>
+      <w:numFmt w:val="decimal"/>
+      <w:lvlText w:val="%5."/>
+      <w:lvlJc w:val="left"/>
+      <w:pPr>
+        <w:tabs>
+          <w:tab w:val="num" w:pos="2160"/>
+        </w:tabs>
+        <w:ind w:left="2160" w:hanging="360"/>
+      </w:pPr>
+    </w:lvl>
+    <w:lvl w:ilvl="5">
+      <w:start w:val="1"/>
+      <w:numFmt w:val="decimal"/>
+      <w:lvlText w:val="%6."/>
+      <w:lvlJc w:val="left"/>
+      <w:pPr>
+        <w:tabs>
+          <w:tab w:val="num" w:pos="2520"/>
+        </w:tabs>
+        <w:ind w:left="2520" w:hanging="360"/>
+      </w:pPr>
+    </w:lvl>
+    <w:lvl w:ilvl="6">
+      <w:start w:val="1"/>
+      <w:numFmt w:val="decimal"/>
+      <w:lvlText w:val="%7."/>
+      <w:lvlJc w:val="left"/>
+      <w:pPr>
+        <w:tabs>
+          <w:tab w:val="num" w:pos="2880"/>
+        </w:tabs>
+        <w:ind w:left="2880" w:hanging="360"/>
+      </w:pPr>
+    </w:lvl>
+    <w:lvl w:ilvl="7">
+      <w:start w:val="1"/>
+      <w:numFmt w:val="decimal"/>
+      <w:lvlText w:val="%8."/>
+      <w:lvlJc w:val="left"/>
+      <w:pPr>
+        <w:tabs>
+          <w:tab w:val="num" w:pos="3240"/>
+        </w:tabs>
+        <w:ind w:left="3240" w:hanging="360"/>
+      </w:pPr>
+    </w:lvl>
+    <w:lvl w:ilvl="8">
+      <w:start w:val="1"/>
+      <w:numFmt w:val="decimal"/>
+      <w:lvlText w:val="%9."/>
+      <w:lvlJc w:val="left"/>
+      <w:pPr>
+        <w:tabs>
+          <w:tab w:val="num" w:pos="3600"/>
+        </w:tabs>
+        <w:ind w:left="3600" w:hanging="360"/>
+      </w:pPr>
+    </w:lvl>
+  </w:abstractNum>
+  <w:num w:numId="1" w16cid:durableId="255942618">
     <w:abstractNumId w:val="1"/>
   </w:num>
-  <w:num w:numId="2">
-    <w:abstractNumId w:val="2"/>
+  <w:num w:numId="2" w16cid:durableId="1274751872">
+    <w:abstractNumId w:val="0"/>
   </w:num>
 </w:numbering>
 </file>
 
 <file path=word/styles.xml><?xml version="1.0" encoding="utf-8"?>
-<w:styles xmlns:w="http://schemas.openxmlformats.org/wordprocessingml/2006/main" xmlns:w14="http://schemas.microsoft.com/office/word/2010/wordml" xmlns:mc="http://schemas.openxmlformats.org/markup-compatibility/2006" mc:Ignorable="w14">
+<w:styles xmlns:mc="http://schemas.openxmlformats.org/markup-compatibility/2006" xmlns:r="http://schemas.openxmlformats.org/officeDocument/2006/relationships" xmlns:w="http://schemas.openxmlformats.org/wordprocessingml/2006/main" xmlns:w14="http://schemas.microsoft.com/office/word/2010/wordml" xmlns:w15="http://schemas.microsoft.com/office/word/2012/wordml" xmlns:w16cex="http://schemas.microsoft.com/office/word/2018/wordml/cex" xmlns:w16cid="http://schemas.microsoft.com/office/word/2016/wordml/cid" xmlns:w16="http://schemas.microsoft.com/office/word/2018/wordml" xmlns:w16sdtdh="http://schemas.microsoft.com/office/word/2020/wordml/sdtdatahash" xmlns:w16se="http://schemas.microsoft.com/office/word/2015/wordml/symex" mc:Ignorable="w14 w15 w16se w16cid w16 w16cex w16sdtdh">
   <w:docDefaults>
     <w:rPrDefault>
       <w:rPr>
-        <w:rFonts w:ascii="Calibri" w:hAnsi="Calibri" w:eastAsia="Calibri" w:cs="" w:asciiTheme="minorHAnsi" w:cstheme="minorBidi" w:eastAsiaTheme="minorHAnsi" w:hAnsiTheme="minorHAnsi"/>
+        <w:rFonts w:asciiTheme="minorHAnsi" w:eastAsiaTheme="minorHAnsi" w:hAnsiTheme="minorHAnsi" w:cstheme="minorBidi"/>
         <w:sz w:val="22"/>
         <w:szCs w:val="22"/>
         <w:lang w:val="el-GR" w:eastAsia="en-US" w:bidi="ar-SA"/>
@@ -896,21 +1331,21 @@
     </w:rPrDefault>
     <w:pPrDefault>
       <w:pPr>
-        <w:suppressAutoHyphens w:val="true"/>
+        <w:suppressAutoHyphens/>
       </w:pPr>
     </w:pPrDefault>
   </w:docDefaults>
   <w:latentStyles w:defLockedState="0" w:defUIPriority="99" w:defSemiHidden="0" w:defUnhideWhenUsed="0" w:defQFormat="0" w:count="376">
     <w:lsdException w:name="Normal" w:uiPriority="0" w:qFormat="1"/>
     <w:lsdException w:name="heading 1" w:uiPriority="9" w:qFormat="1"/>
-    <w:lsdException w:name="heading 2" w:uiPriority="9" w:semiHidden="1" w:unhideWhenUsed="1" w:qFormat="1"/>
-    <w:lsdException w:name="heading 3" w:uiPriority="9" w:semiHidden="1" w:unhideWhenUsed="1" w:qFormat="1"/>
-    <w:lsdException w:name="heading 4" w:uiPriority="9" w:semiHidden="1" w:unhideWhenUsed="1" w:qFormat="1"/>
-    <w:lsdException w:name="heading 5" w:uiPriority="9" w:semiHidden="1" w:unhideWhenUsed="1" w:qFormat="1"/>
-    <w:lsdException w:name="heading 6" w:uiPriority="9" w:semiHidden="1" w:unhideWhenUsed="1" w:qFormat="1"/>
-    <w:lsdException w:name="heading 7" w:uiPriority="9" w:semiHidden="1" w:unhideWhenUsed="1" w:qFormat="1"/>
-    <w:lsdException w:name="heading 8" w:uiPriority="9" w:semiHidden="1" w:unhideWhenUsed="1" w:qFormat="1"/>
-    <w:lsdException w:name="heading 9" w:uiPriority="9" w:semiHidden="1" w:unhideWhenUsed="1" w:qFormat="1"/>
+    <w:lsdException w:name="heading 2" w:semiHidden="1" w:uiPriority="9" w:unhideWhenUsed="1" w:qFormat="1"/>
+    <w:lsdException w:name="heading 3" w:semiHidden="1" w:uiPriority="9" w:unhideWhenUsed="1" w:qFormat="1"/>
+    <w:lsdException w:name="heading 4" w:semiHidden="1" w:uiPriority="9" w:unhideWhenUsed="1" w:qFormat="1"/>
+    <w:lsdException w:name="heading 5" w:semiHidden="1" w:uiPriority="9" w:unhideWhenUsed="1" w:qFormat="1"/>
+    <w:lsdException w:name="heading 6" w:semiHidden="1" w:uiPriority="9" w:unhideWhenUsed="1" w:qFormat="1"/>
+    <w:lsdException w:name="heading 7" w:semiHidden="1" w:uiPriority="9" w:unhideWhenUsed="1" w:qFormat="1"/>
+    <w:lsdException w:name="heading 8" w:semiHidden="1" w:uiPriority="9" w:unhideWhenUsed="1" w:qFormat="1"/>
+    <w:lsdException w:name="heading 9" w:semiHidden="1" w:uiPriority="9" w:unhideWhenUsed="1" w:qFormat="1"/>
     <w:lsdException w:name="index 1" w:semiHidden="1" w:unhideWhenUsed="1"/>
     <w:lsdException w:name="index 2" w:semiHidden="1" w:unhideWhenUsed="1"/>
     <w:lsdException w:name="index 3" w:semiHidden="1" w:unhideWhenUsed="1"/>
@@ -920,26 +1355,26 @@
     <w:lsdException w:name="index 7" w:semiHidden="1" w:unhideWhenUsed="1"/>
     <w:lsdException w:name="index 8" w:semiHidden="1" w:unhideWhenUsed="1"/>
     <w:lsdException w:name="index 9" w:semiHidden="1" w:unhideWhenUsed="1"/>
-    <w:lsdException w:name="toc 1" w:uiPriority="39" w:semiHidden="1" w:unhideWhenUsed="1"/>
-    <w:lsdException w:name="toc 2" w:uiPriority="39" w:semiHidden="1" w:unhideWhenUsed="1"/>
-    <w:lsdException w:name="toc 3" w:uiPriority="39" w:semiHidden="1" w:unhideWhenUsed="1"/>
-    <w:lsdException w:name="toc 4" w:uiPriority="39" w:semiHidden="1" w:unhideWhenUsed="1"/>
-    <w:lsdException w:name="toc 5" w:uiPriority="39" w:semiHidden="1" w:unhideWhenUsed="1"/>
-    <w:lsdException w:name="toc 6" w:uiPriority="39" w:semiHidden="1" w:unhideWhenUsed="1"/>
-    <w:lsdException w:name="toc 7" w:uiPriority="39" w:semiHidden="1" w:unhideWhenUsed="1"/>
-    <w:lsdException w:name="toc 8" w:uiPriority="39" w:semiHidden="1" w:unhideWhenUsed="1"/>
-    <w:lsdException w:name="toc 9" w:uiPriority="39" w:semiHidden="1" w:unhideWhenUsed="1"/>
+    <w:lsdException w:name="toc 1" w:semiHidden="1" w:uiPriority="39" w:unhideWhenUsed="1"/>
+    <w:lsdException w:name="toc 2" w:semiHidden="1" w:uiPriority="39" w:unhideWhenUsed="1"/>
+    <w:lsdException w:name="toc 3" w:semiHidden="1" w:uiPriority="39" w:unhideWhenUsed="1"/>
+    <w:lsdException w:name="toc 4" w:semiHidden="1" w:uiPriority="39" w:unhideWhenUsed="1"/>
+    <w:lsdException w:name="toc 5" w:semiHidden="1" w:uiPriority="39" w:unhideWhenUsed="1"/>
+    <w:lsdException w:name="toc 6" w:semiHidden="1" w:uiPriority="39" w:unhideWhenUsed="1"/>
+    <w:lsdException w:name="toc 7" w:semiHidden="1" w:uiPriority="39" w:unhideWhenUsed="1"/>
+    <w:lsdException w:name="toc 8" w:semiHidden="1" w:uiPriority="39" w:unhideWhenUsed="1"/>
+    <w:lsdException w:name="toc 9" w:semiHidden="1" w:uiPriority="39" w:unhideWhenUsed="1"/>
     <w:lsdException w:name="Normal Indent" w:semiHidden="1" w:unhideWhenUsed="1"/>
     <w:lsdException w:name="footnote text" w:semiHidden="1" w:unhideWhenUsed="1"/>
     <w:lsdException w:name="annotation text" w:semiHidden="1" w:unhideWhenUsed="1"/>
     <w:lsdException w:name="header" w:semiHidden="1" w:unhideWhenUsed="1"/>
     <w:lsdException w:name="footer" w:semiHidden="1" w:unhideWhenUsed="1"/>
     <w:lsdException w:name="index heading" w:semiHidden="1" w:unhideWhenUsed="1"/>
-    <w:lsdException w:name="caption" w:uiPriority="35" w:semiHidden="1" w:unhideWhenUsed="1" w:qFormat="1"/>
+    <w:lsdException w:name="caption" w:semiHidden="1" w:uiPriority="35" w:unhideWhenUsed="1" w:qFormat="1"/>
     <w:lsdException w:name="table of figures" w:semiHidden="1" w:unhideWhenUsed="1"/>
     <w:lsdException w:name="envelope address" w:semiHidden="1" w:unhideWhenUsed="1"/>
     <w:lsdException w:name="envelope return" w:semiHidden="1" w:unhideWhenUsed="1"/>
-    <w:lsdException w:name="footnote reference" w:uiPriority="0" w:semiHidden="1" w:unhideWhenUsed="1"/>
+    <w:lsdException w:name="footnote reference" w:semiHidden="1" w:uiPriority="0" w:unhideWhenUsed="1"/>
     <w:lsdException w:name="annotation reference" w:semiHidden="1" w:unhideWhenUsed="1"/>
     <w:lsdException w:name="line number" w:semiHidden="1" w:unhideWhenUsed="1"/>
     <w:lsdException w:name="page number" w:semiHidden="1" w:unhideWhenUsed="1"/>
@@ -966,8 +1401,8 @@
     <w:lsdException w:name="Title" w:uiPriority="10" w:qFormat="1"/>
     <w:lsdException w:name="Closing" w:semiHidden="1" w:unhideWhenUsed="1"/>
     <w:lsdException w:name="Signature" w:semiHidden="1" w:unhideWhenUsed="1"/>
-    <w:lsdException w:name="Default Paragraph Font" w:uiPriority="1" w:semiHidden="1" w:unhideWhenUsed="1"/>
-    <w:lsdException w:name="Body Text" w:uiPriority="0" w:semiHidden="1" w:unhideWhenUsed="1"/>
+    <w:lsdException w:name="Default Paragraph Font" w:semiHidden="1" w:uiPriority="1" w:unhideWhenUsed="1"/>
+    <w:lsdException w:name="Body Text" w:semiHidden="1" w:uiPriority="0" w:unhideWhenUsed="1"/>
     <w:lsdException w:name="Body Text Indent" w:semiHidden="1" w:unhideWhenUsed="1"/>
     <w:lsdException w:name="List Continue" w:semiHidden="1" w:unhideWhenUsed="1"/>
     <w:lsdException w:name="List Continue 2" w:semiHidden="1" w:unhideWhenUsed="1"/>
@@ -1166,8 +1601,8 @@
     <w:lsdException w:name="Subtle Reference" w:uiPriority="31" w:qFormat="1"/>
     <w:lsdException w:name="Intense Reference" w:uiPriority="32" w:qFormat="1"/>
     <w:lsdException w:name="Book Title" w:uiPriority="33" w:qFormat="1"/>
-    <w:lsdException w:name="Bibliography" w:uiPriority="37" w:semiHidden="1" w:unhideWhenUsed="1"/>
-    <w:lsdException w:name="TOC Heading" w:uiPriority="39" w:semiHidden="1" w:unhideWhenUsed="1" w:qFormat="1"/>
+    <w:lsdException w:name="Bibliography" w:semiHidden="1" w:uiPriority="37" w:unhideWhenUsed="1"/>
+    <w:lsdException w:name="TOC Heading" w:semiHidden="1" w:uiPriority="39" w:unhideWhenUsed="1" w:qFormat="1"/>
     <w:lsdException w:name="Plain Table 1" w:uiPriority="41"/>
     <w:lsdException w:name="Plain Table 2" w:uiPriority="42"/>
     <w:lsdException w:name="Plain Table 3" w:uiPriority="43"/>
@@ -1278,56 +1713,68 @@
     <w:lsdException w:name="Unresolved Mention" w:semiHidden="1" w:unhideWhenUsed="1"/>
     <w:lsdException w:name="Smart Link" w:semiHidden="1" w:unhideWhenUsed="1"/>
   </w:latentStyles>
-  <w:style w:type="paragraph" w:styleId="Normal" w:default="1">
+  <w:style w:type="paragraph" w:default="1" w:styleId="Normal">
     <w:name w:val="Normal"/>
     <w:qFormat/>
-    <w:rsid w:val="00802dd4"/>
+    <w:rsid w:val="00802DD4"/>
     <w:pPr>
-      <w:widowControl/>
-      <w:suppressAutoHyphens w:val="true"/>
-      <w:bidi w:val="0"/>
-      <w:spacing w:lineRule="auto" w:line="276" w:before="0" w:after="200"/>
-      <w:jc w:val="left"/>
+      <w:spacing w:after="200" w:line="276" w:lineRule="auto"/>
     </w:pPr>
     <w:rPr>
-      <w:rFonts w:ascii="Calibri" w:hAnsi="Calibri" w:eastAsia="Calibri" w:cs=""/>
-      <w:color w:themeColor="text1" w:val="000000"/>
-      <w:kern w:val="0"/>
+      <w:rFonts w:ascii="Calibri" w:eastAsia="Calibri" w:hAnsi="Calibri"/>
+      <w:color w:val="000000" w:themeColor="text1"/>
       <w:sz w:val="24"/>
-      <w:szCs w:val="22"/>
-      <w:lang w:val="en-GB" w:eastAsia="en-US" w:bidi="ar-SA"/>
+      <w:lang w:val="en-GB"/>
     </w:rPr>
   </w:style>
   <w:style w:type="paragraph" w:styleId="Heading2">
-    <w:name w:val="Heading 2"/>
+    <w:name w:val="heading 2"/>
     <w:basedOn w:val="Normal"/>
     <w:link w:val="Heading2Char"/>
     <w:uiPriority w:val="9"/>
     <w:qFormat/>
-    <w:rsid w:val="00e805c9"/>
+    <w:rsid w:val="00E805C9"/>
     <w:pPr>
-      <w:spacing w:lineRule="auto" w:line="240" w:beforeAutospacing="1" w:afterAutospacing="1"/>
+      <w:spacing w:beforeAutospacing="1" w:afterAutospacing="1" w:line="240" w:lineRule="auto"/>
       <w:outlineLvl w:val="1"/>
     </w:pPr>
     <w:rPr>
-      <w:rFonts w:ascii="Times New Roman" w:hAnsi="Times New Roman" w:eastAsia="Times New Roman" w:cs="Times New Roman"/>
+      <w:rFonts w:ascii="Times New Roman" w:eastAsia="Times New Roman" w:hAnsi="Times New Roman" w:cs="Times New Roman"/>
       <w:b/>
       <w:bCs/>
-      <w:color w:themeColor="text1" w:val="auto"/>
       <w:sz w:val="36"/>
       <w:szCs w:val="36"/>
       <w:lang w:val="en-US"/>
     </w:rPr>
   </w:style>
-  <w:style w:type="character" w:styleId="DefaultParagraphFont" w:default="1">
+  <w:style w:type="character" w:default="1" w:styleId="DefaultParagraphFont">
     <w:name w:val="Default Paragraph Font"/>
     <w:uiPriority w:val="1"/>
     <w:semiHidden/>
     <w:unhideWhenUsed/>
-    <w:qFormat/>
-    <w:rPr/>
-  </w:style>
-  <w:style w:type="character" w:styleId="FootnoteCharacters" w:customStyle="1">
+  </w:style>
+  <w:style w:type="table" w:default="1" w:styleId="TableNormal">
+    <w:name w:val="Normal Table"/>
+    <w:uiPriority w:val="99"/>
+    <w:semiHidden/>
+    <w:unhideWhenUsed/>
+    <w:tblPr>
+      <w:tblInd w:w="0" w:type="dxa"/>
+      <w:tblCellMar>
+        <w:top w:w="0" w:type="dxa"/>
+        <w:left w:w="108" w:type="dxa"/>
+        <w:bottom w:w="0" w:type="dxa"/>
+        <w:right w:w="108" w:type="dxa"/>
+      </w:tblCellMar>
+    </w:tblPr>
+  </w:style>
+  <w:style w:type="numbering" w:default="1" w:styleId="NoList">
+    <w:name w:val="No List"/>
+    <w:uiPriority w:val="99"/>
+    <w:semiHidden/>
+    <w:unhideWhenUsed/>
+  </w:style>
+  <w:style w:type="character" w:customStyle="1" w:styleId="FootnoteCharacters">
     <w:name w:val="Footnote Characters"/>
     <w:qFormat/>
     <w:rPr>
@@ -1335,7 +1782,7 @@
     </w:rPr>
   </w:style>
   <w:style w:type="character" w:styleId="FootnoteReference">
-    <w:name w:val="Footnote Reference"/>
+    <w:name w:val="footnote reference"/>
     <w:rPr>
       <w:vertAlign w:val="superscript"/>
     </w:rPr>
@@ -1345,13 +1792,13 @@
     <w:basedOn w:val="DefaultParagraphFont"/>
     <w:uiPriority w:val="99"/>
     <w:unhideWhenUsed/>
-    <w:rsid w:val="00241b8e"/>
-    <w:rPr>
-      <w:color w:themeColor="hyperlink" w:val="0563C1"/>
+    <w:rsid w:val="00241B8E"/>
+    <w:rPr>
+      <w:color w:val="0563C1" w:themeColor="hyperlink"/>
       <w:u w:val="single"/>
     </w:rPr>
   </w:style>
-  <w:style w:type="character" w:styleId="FootnoteTextChar" w:customStyle="1">
+  <w:style w:type="character" w:customStyle="1" w:styleId="FootnoteTextChar">
     <w:name w:val="Footnote Text Char"/>
     <w:basedOn w:val="DefaultParagraphFont"/>
     <w:link w:val="FootnoteText"/>
@@ -1365,24 +1812,24 @@
       <w:lang w:val="en-GB"/>
     </w:rPr>
   </w:style>
-  <w:style w:type="character" w:styleId="HeaderChar" w:customStyle="1">
+  <w:style w:type="character" w:customStyle="1" w:styleId="HeaderChar">
     <w:name w:val="Header Char"/>
     <w:basedOn w:val="DefaultParagraphFont"/>
     <w:link w:val="Header"/>
     <w:uiPriority w:val="99"/>
     <w:qFormat/>
-    <w:rsid w:val="008b671c"/>
+    <w:rsid w:val="008B671C"/>
     <w:rPr>
       <w:lang w:val="en-GB"/>
     </w:rPr>
   </w:style>
-  <w:style w:type="character" w:styleId="FooterChar" w:customStyle="1">
+  <w:style w:type="character" w:customStyle="1" w:styleId="FooterChar">
     <w:name w:val="Footer Char"/>
     <w:basedOn w:val="DefaultParagraphFont"/>
     <w:link w:val="Footer"/>
     <w:uiPriority w:val="99"/>
     <w:qFormat/>
-    <w:rsid w:val="008b671c"/>
+    <w:rsid w:val="008B671C"/>
     <w:rPr>
       <w:lang w:val="en-GB"/>
     </w:rPr>
@@ -1395,31 +1842,32 @@
     <w:unhideWhenUsed/>
     <w:rsid w:val="00333849"/>
     <w:rPr>
-      <w:color w:themeColor="followedHyperlink" w:val="954F72"/>
+      <w:color w:val="954F72" w:themeColor="followedHyperlink"/>
       <w:u w:val="single"/>
     </w:rPr>
   </w:style>
-  <w:style w:type="character" w:styleId="BodyTextChar" w:customStyle="1">
+  <w:style w:type="character" w:customStyle="1" w:styleId="BodyTextChar">
     <w:name w:val="Body Text Char"/>
     <w:basedOn w:val="DefaultParagraphFont"/>
-    <w:qFormat/>
-    <w:rsid w:val="00873c7a"/>
-    <w:rPr>
-      <w:rFonts w:ascii="Bookman Old Style" w:hAnsi="Bookman Old Style" w:eastAsia="Times New Roman" w:cs="Bookman Old Style"/>
+    <w:link w:val="BodyText"/>
+    <w:qFormat/>
+    <w:rsid w:val="00873C7A"/>
+    <w:rPr>
+      <w:rFonts w:ascii="Bookman Old Style" w:eastAsia="Times New Roman" w:hAnsi="Bookman Old Style" w:cs="Bookman Old Style"/>
       <w:color w:val="FF0000"/>
       <w:sz w:val="24"/>
       <w:szCs w:val="24"/>
       <w:lang w:eastAsia="el-GR"/>
     </w:rPr>
   </w:style>
-  <w:style w:type="character" w:styleId="BalloonTextChar" w:customStyle="1">
+  <w:style w:type="character" w:customStyle="1" w:styleId="BalloonTextChar">
     <w:name w:val="Balloon Text Char"/>
     <w:basedOn w:val="DefaultParagraphFont"/>
     <w:link w:val="BalloonText"/>
     <w:uiPriority w:val="99"/>
     <w:semiHidden/>
     <w:qFormat/>
-    <w:rsid w:val="002062b7"/>
+    <w:rsid w:val="002062B7"/>
     <w:rPr>
       <w:rFonts w:ascii="Tahoma" w:hAnsi="Tahoma" w:cs="Tahoma"/>
       <w:sz w:val="16"/>
@@ -1427,15 +1875,15 @@
       <w:lang w:val="en-GB"/>
     </w:rPr>
   </w:style>
-  <w:style w:type="character" w:styleId="Heading2Char" w:customStyle="1">
+  <w:style w:type="character" w:customStyle="1" w:styleId="Heading2Char">
     <w:name w:val="Heading 2 Char"/>
     <w:basedOn w:val="DefaultParagraphFont"/>
     <w:link w:val="Heading2"/>
     <w:uiPriority w:val="9"/>
     <w:qFormat/>
-    <w:rsid w:val="00e805c9"/>
-    <w:rPr>
-      <w:rFonts w:ascii="Times New Roman" w:hAnsi="Times New Roman" w:eastAsia="Times New Roman" w:cs="Times New Roman"/>
+    <w:rsid w:val="00E805C9"/>
+    <w:rPr>
+      <w:rFonts w:ascii="Times New Roman" w:eastAsia="Times New Roman" w:hAnsi="Times New Roman" w:cs="Times New Roman"/>
       <w:b/>
       <w:bCs/>
       <w:sz w:val="36"/>
@@ -1443,33 +1891,29 @@
       <w:lang w:val="en-US"/>
     </w:rPr>
   </w:style>
-  <w:style w:type="character" w:styleId="Singlehighlightclass" w:customStyle="1">
+  <w:style w:type="character" w:customStyle="1" w:styleId="singlehighlightclass">
     <w:name w:val="single_highlight_class"/>
     <w:basedOn w:val="DefaultParagraphFont"/>
     <w:qFormat/>
-    <w:rsid w:val="00e805c9"/>
-    <w:rPr/>
-  </w:style>
-  <w:style w:type="character" w:styleId="Articleentryauthorslinks" w:customStyle="1">
+    <w:rsid w:val="00E805C9"/>
+  </w:style>
+  <w:style w:type="character" w:customStyle="1" w:styleId="articleentryauthorslinks">
     <w:name w:val="articleentryauthorslinks"/>
     <w:basedOn w:val="DefaultParagraphFont"/>
     <w:qFormat/>
-    <w:rsid w:val="00e805c9"/>
-    <w:rPr/>
-  </w:style>
-  <w:style w:type="character" w:styleId="Entryauthor" w:customStyle="1">
+    <w:rsid w:val="00E805C9"/>
+  </w:style>
+  <w:style w:type="character" w:customStyle="1" w:styleId="entryauthor">
     <w:name w:val="entryauthor"/>
     <w:basedOn w:val="DefaultParagraphFont"/>
     <w:qFormat/>
-    <w:rsid w:val="00e805c9"/>
-    <w:rPr/>
-  </w:style>
-  <w:style w:type="character" w:styleId="Notinjournal" w:customStyle="1">
+    <w:rsid w:val="00E805C9"/>
+  </w:style>
+  <w:style w:type="character" w:customStyle="1" w:styleId="notinjournal">
     <w:name w:val="notinjournal"/>
     <w:basedOn w:val="DefaultParagraphFont"/>
     <w:qFormat/>
-    <w:rsid w:val="00e805c9"/>
-    <w:rPr/>
+    <w:rsid w:val="00E805C9"/>
   </w:style>
   <w:style w:type="character" w:styleId="HTMLCite">
     <w:name w:val="HTML Cite"/>
@@ -1478,7 +1922,7 @@
     <w:semiHidden/>
     <w:unhideWhenUsed/>
     <w:qFormat/>
-    <w:rsid w:val="00e805c9"/>
+    <w:rsid w:val="00E805C9"/>
     <w:rPr>
       <w:i/>
       <w:iCs/>
@@ -1489,7 +1933,7 @@
     <w:basedOn w:val="DefaultParagraphFont"/>
     <w:uiPriority w:val="22"/>
     <w:qFormat/>
-    <w:rsid w:val="00e805c9"/>
+    <w:rsid w:val="00E805C9"/>
     <w:rPr>
       <w:b/>
       <w:bCs/>
@@ -1500,36 +1944,34 @@
     <w:basedOn w:val="DefaultParagraphFont"/>
     <w:uiPriority w:val="20"/>
     <w:qFormat/>
-    <w:rsid w:val="00e805c9"/>
+    <w:rsid w:val="00E805C9"/>
     <w:rPr>
       <w:i/>
       <w:iCs/>
     </w:rPr>
   </w:style>
-  <w:style w:type="character" w:styleId="Articlepagerange" w:customStyle="1">
+  <w:style w:type="character" w:customStyle="1" w:styleId="articlepagerange">
     <w:name w:val="articlepagerange"/>
     <w:basedOn w:val="DefaultParagraphFont"/>
     <w:qFormat/>
-    <w:rsid w:val="00e805c9"/>
-    <w:rPr/>
-  </w:style>
-  <w:style w:type="character" w:styleId="Hps" w:customStyle="1">
+    <w:rsid w:val="00E805C9"/>
+  </w:style>
+  <w:style w:type="character" w:customStyle="1" w:styleId="hps">
     <w:name w:val="hps"/>
     <w:basedOn w:val="DefaultParagraphFont"/>
     <w:qFormat/>
-    <w:rPr/>
-  </w:style>
-  <w:style w:type="paragraph" w:styleId="Heading" w:customStyle="1">
+  </w:style>
+  <w:style w:type="paragraph" w:customStyle="1" w:styleId="Heading">
     <w:name w:val="Heading"/>
     <w:basedOn w:val="Normal"/>
     <w:next w:val="BodyText"/>
     <w:qFormat/>
     <w:pPr>
-      <w:keepNext w:val="true"/>
+      <w:keepNext/>
       <w:spacing w:before="240" w:after="120"/>
     </w:pPr>
     <w:rPr>
-      <w:rFonts w:ascii="Liberation Sans" w:hAnsi="Liberation Sans" w:eastAsia="Noto Sans CJK SC" w:cs="Lohit Devanagari"/>
+      <w:rFonts w:ascii="Liberation Sans" w:eastAsia="Noto Sans CJK SC" w:hAnsi="Liberation Sans" w:cs="Lohit Devanagari"/>
       <w:sz w:val="28"/>
       <w:szCs w:val="28"/>
     </w:rPr>
@@ -1538,14 +1980,13 @@
     <w:name w:val="Body Text"/>
     <w:basedOn w:val="Normal"/>
     <w:link w:val="BodyTextChar"/>
-    <w:rsid w:val="00873c7a"/>
+    <w:rsid w:val="00873C7A"/>
     <w:pPr>
-      <w:spacing w:lineRule="auto" w:line="360" w:before="0" w:after="0"/>
+      <w:spacing w:after="0" w:line="360" w:lineRule="auto"/>
       <w:jc w:val="both"/>
     </w:pPr>
     <w:rPr>
-      <w:rFonts w:ascii="Bookman Old Style" w:hAnsi="Bookman Old Style" w:eastAsia="Times New Roman" w:cs="Bookman Old Style"/>
-      <w:color w:themeColor="text1" w:val="FF0000"/>
+      <w:rFonts w:ascii="Bookman Old Style" w:eastAsia="Times New Roman" w:hAnsi="Bookman Old Style" w:cs="Bookman Old Style"/>
       <w:szCs w:val="24"/>
       <w:lang w:val="el-GR" w:eastAsia="el-GR"/>
     </w:rPr>
@@ -1553,13 +1994,12 @@
   <w:style w:type="paragraph" w:styleId="List">
     <w:name w:val="List"/>
     <w:basedOn w:val="BodyText"/>
-    <w:pPr/>
     <w:rPr>
       <w:rFonts w:cs="Lohit Devanagari"/>
     </w:rPr>
   </w:style>
   <w:style w:type="paragraph" w:styleId="Caption">
-    <w:name w:val="Caption"/>
+    <w:name w:val="caption"/>
     <w:basedOn w:val="Normal"/>
     <w:qFormat/>
     <w:pPr>
@@ -1570,11 +2010,10 @@
       <w:rFonts w:cs="Droid Sans Devanagari"/>
       <w:i/>
       <w:iCs/>
-      <w:sz w:val="24"/>
       <w:szCs w:val="24"/>
     </w:rPr>
   </w:style>
-  <w:style w:type="paragraph" w:styleId="Index" w:customStyle="1">
+  <w:style w:type="paragraph" w:customStyle="1" w:styleId="Index">
     <w:name w:val="Index"/>
     <w:basedOn w:val="Normal"/>
     <w:qFormat/>
@@ -1585,7 +2024,7 @@
       <w:rFonts w:cs="Lohit Devanagari"/>
     </w:rPr>
   </w:style>
-  <w:style w:type="paragraph" w:styleId="Caption1">
+  <w:style w:type="paragraph" w:customStyle="1" w:styleId="caption1">
     <w:name w:val="caption1"/>
     <w:basedOn w:val="Normal"/>
     <w:qFormat/>
@@ -1600,25 +2039,25 @@
       <w:szCs w:val="24"/>
     </w:rPr>
   </w:style>
-  <w:style w:type="paragraph" w:styleId="CETAddress" w:customStyle="1">
+  <w:style w:type="paragraph" w:customStyle="1" w:styleId="CETAddress">
     <w:name w:val="CET Address"/>
     <w:basedOn w:val="Normal"/>
     <w:uiPriority w:val="99"/>
     <w:qFormat/>
-    <w:rsid w:val="00241b8e"/>
+    <w:rsid w:val="00241B8E"/>
     <w:pPr>
-      <w:keepNext w:val="true"/>
-      <w:spacing w:lineRule="auto" w:line="264" w:before="0" w:after="200"/>
+      <w:keepNext/>
+      <w:spacing w:line="264" w:lineRule="auto"/>
       <w:contextualSpacing/>
     </w:pPr>
     <w:rPr>
-      <w:rFonts w:ascii="Arial" w:hAnsi="Arial" w:eastAsia="Times New Roman" w:cs="Times New Roman"/>
+      <w:rFonts w:ascii="Arial" w:eastAsia="Times New Roman" w:hAnsi="Arial" w:cs="Times New Roman"/>
       <w:sz w:val="16"/>
       <w:szCs w:val="20"/>
     </w:rPr>
   </w:style>
   <w:style w:type="paragraph" w:styleId="FootnoteText">
-    <w:name w:val="Footnote Text"/>
+    <w:name w:val="footnote text"/>
     <w:basedOn w:val="Normal"/>
     <w:link w:val="FootnoteTextChar"/>
     <w:uiPriority w:val="99"/>
@@ -1626,53 +2065,47 @@
     <w:unhideWhenUsed/>
     <w:rsid w:val="00276727"/>
     <w:pPr>
-      <w:spacing w:lineRule="auto" w:line="240" w:before="0" w:after="0"/>
+      <w:spacing w:after="0" w:line="240" w:lineRule="auto"/>
     </w:pPr>
     <w:rPr>
       <w:sz w:val="20"/>
       <w:szCs w:val="20"/>
     </w:rPr>
   </w:style>
-  <w:style w:type="paragraph" w:styleId="HeaderandFooter" w:customStyle="1">
+  <w:style w:type="paragraph" w:customStyle="1" w:styleId="HeaderandFooter">
     <w:name w:val="Header and Footer"/>
     <w:basedOn w:val="Normal"/>
     <w:qFormat/>
-    <w:pPr/>
-    <w:rPr/>
   </w:style>
   <w:style w:type="paragraph" w:styleId="Header">
-    <w:name w:val="Header"/>
+    <w:name w:val="header"/>
     <w:basedOn w:val="Normal"/>
     <w:link w:val="HeaderChar"/>
     <w:uiPriority w:val="99"/>
     <w:unhideWhenUsed/>
-    <w:rsid w:val="008b671c"/>
+    <w:rsid w:val="008B671C"/>
     <w:pPr>
       <w:tabs>
-        <w:tab w:val="clear" w:pos="720"/>
-        <w:tab w:val="center" w:pos="4153" w:leader="none"/>
-        <w:tab w:val="right" w:pos="8306" w:leader="none"/>
+        <w:tab w:val="center" w:pos="4153"/>
+        <w:tab w:val="right" w:pos="8306"/>
       </w:tabs>
-      <w:spacing w:lineRule="auto" w:line="240" w:before="0" w:after="0"/>
+      <w:spacing w:after="0" w:line="240" w:lineRule="auto"/>
     </w:pPr>
-    <w:rPr/>
   </w:style>
   <w:style w:type="paragraph" w:styleId="Footer">
-    <w:name w:val="Footer"/>
+    <w:name w:val="footer"/>
     <w:basedOn w:val="Normal"/>
     <w:link w:val="FooterChar"/>
     <w:uiPriority w:val="99"/>
     <w:unhideWhenUsed/>
-    <w:rsid w:val="008b671c"/>
+    <w:rsid w:val="008B671C"/>
     <w:pPr>
       <w:tabs>
-        <w:tab w:val="clear" w:pos="720"/>
-        <w:tab w:val="center" w:pos="4153" w:leader="none"/>
-        <w:tab w:val="right" w:pos="8306" w:leader="none"/>
+        <w:tab w:val="center" w:pos="4153"/>
+        <w:tab w:val="right" w:pos="8306"/>
       </w:tabs>
-      <w:spacing w:lineRule="auto" w:line="240" w:before="0" w:after="0"/>
+      <w:spacing w:after="0" w:line="240" w:lineRule="auto"/>
     </w:pPr>
-    <w:rPr/>
   </w:style>
   <w:style w:type="paragraph" w:styleId="BalloonText">
     <w:name w:val="Balloon Text"/>
@@ -1682,9 +2115,9 @@
     <w:semiHidden/>
     <w:unhideWhenUsed/>
     <w:qFormat/>
-    <w:rsid w:val="002062b7"/>
+    <w:rsid w:val="002062B7"/>
     <w:pPr>
-      <w:spacing w:lineRule="auto" w:line="240" w:before="0" w:after="0"/>
+      <w:spacing w:after="0" w:line="240" w:lineRule="auto"/>
     </w:pPr>
     <w:rPr>
       <w:rFonts w:ascii="Tahoma" w:hAnsi="Tahoma" w:cs="Tahoma"/>
@@ -1692,41 +2125,38 @@
       <w:szCs w:val="16"/>
     </w:rPr>
   </w:style>
-  <w:style w:type="paragraph" w:styleId="AbstHead" w:customStyle="1">
+  <w:style w:type="paragraph" w:customStyle="1" w:styleId="AbstHead">
     <w:name w:val="Abst Head"/>
     <w:basedOn w:val="Normal"/>
     <w:qFormat/>
-    <w:rsid w:val="00de59e3"/>
+    <w:rsid w:val="00DE59E3"/>
     <w:pPr>
-      <w:keepNext w:val="true"/>
-      <w:spacing w:lineRule="auto" w:line="240" w:before="0" w:after="240"/>
+      <w:keepNext/>
+      <w:spacing w:after="240" w:line="240" w:lineRule="auto"/>
     </w:pPr>
     <w:rPr>
-      <w:rFonts w:ascii="Helvetica" w:hAnsi="Helvetica" w:eastAsia="Times New Roman" w:cs="Times New Roman"/>
+      <w:rFonts w:ascii="Helvetica" w:eastAsia="Times New Roman" w:hAnsi="Helvetica" w:cs="Times New Roman"/>
       <w:b/>
       <w:caps/>
-      <w:color w:themeColor="text1" w:val="auto"/>
       <w:sz w:val="22"/>
       <w:szCs w:val="20"/>
       <w:lang w:val="en-US"/>
     </w:rPr>
   </w:style>
-  <w:style w:type="paragraph" w:styleId="Reference" w:customStyle="1">
+  <w:style w:type="paragraph" w:customStyle="1" w:styleId="Reference">
     <w:name w:val="Reference"/>
     <w:basedOn w:val="Normal"/>
     <w:qFormat/>
-    <w:rsid w:val="00de59e3"/>
+    <w:rsid w:val="00DE59E3"/>
     <w:pPr>
       <w:numPr>
-        <w:ilvl w:val="0"/>
         <w:numId w:val="1"/>
       </w:numPr>
-      <w:spacing w:lineRule="exact" w:line="240" w:before="0" w:after="0"/>
+      <w:spacing w:after="0" w:line="240" w:lineRule="exact"/>
       <w:jc w:val="both"/>
     </w:pPr>
     <w:rPr>
-      <w:rFonts w:ascii="Helvetica" w:hAnsi="Helvetica" w:eastAsia="Times New Roman" w:cs="Times New Roman"/>
-      <w:color w:themeColor="text1" w:val="auto"/>
+      <w:rFonts w:ascii="Helvetica" w:eastAsia="Times New Roman" w:hAnsi="Helvetica" w:cs="Times New Roman"/>
       <w:sz w:val="20"/>
       <w:szCs w:val="20"/>
       <w:lang w:val="en-US"/>
@@ -1737,94 +2167,88 @@
     <w:basedOn w:val="Normal"/>
     <w:uiPriority w:val="34"/>
     <w:qFormat/>
-    <w:rsid w:val="007f5f14"/>
+    <w:rsid w:val="007F5F14"/>
     <w:pPr>
-      <w:spacing w:lineRule="auto" w:line="360" w:before="0" w:after="0"/>
+      <w:spacing w:after="0" w:line="360" w:lineRule="auto"/>
       <w:ind w:left="720"/>
       <w:contextualSpacing/>
       <w:jc w:val="both"/>
     </w:pPr>
     <w:rPr>
       <w:rFonts w:ascii="Times New Roman" w:hAnsi="Times New Roman"/>
-      <w:color w:themeColor="text1" w:val="auto"/>
       <w:sz w:val="22"/>
       <w:szCs w:val="24"/>
       <w:lang w:val="el-GR"/>
     </w:rPr>
   </w:style>
-  <w:style w:type="numbering" w:styleId="NoList" w:default="1">
-    <w:name w:val="No List"/>
+  <w:style w:type="paragraph" w:styleId="Revision">
+    <w:name w:val="Revision"/>
+    <w:hidden/>
     <w:uiPriority w:val="99"/>
     <w:semiHidden/>
-    <w:unhideWhenUsed/>
-    <w:qFormat/>
-  </w:style>
-  <w:style w:type="table" w:default="1" w:styleId="TableNormal">
-    <w:name w:val="Normal Table"/>
-    <w:uiPriority w:val="99"/>
-    <w:semiHidden/>
-    <w:unhideWhenUsed/>
-    <w:tblPr>
-      <w:tblCellMar>
-        <w:top w:w="0" w:type="dxa"/>
-        <w:left w:w="108" w:type="dxa"/>
-        <w:bottom w:w="0" w:type="dxa"/>
-        <w:right w:w="108" w:type="dxa"/>
-      </w:tblCellMar>
-    </w:tblPr>
+    <w:rsid w:val="00747A27"/>
+    <w:pPr>
+      <w:suppressAutoHyphens w:val="0"/>
+    </w:pPr>
+    <w:rPr>
+      <w:rFonts w:ascii="Calibri" w:eastAsia="Calibri" w:hAnsi="Calibri"/>
+      <w:color w:val="000000" w:themeColor="text1"/>
+      <w:sz w:val="24"/>
+      <w:lang w:val="en-GB"/>
+    </w:rPr>
   </w:style>
 </w:styles>
 </file>
 
 <file path=word/theme/theme1.xml><?xml version="1.0" encoding="utf-8"?>
-<a:theme xmlns:a="http://schemas.openxmlformats.org/drawingml/2006/main" xmlns:r="http://schemas.openxmlformats.org/officeDocument/2006/relationships" name="Office Theme">
+<a:theme xmlns:a="http://schemas.openxmlformats.org/drawingml/2006/main" name="Office Theme">
   <a:themeElements>
     <a:clrScheme name="Office">
       <a:dk1>
         <a:srgbClr val="000000"/>
       </a:dk1>
       <a:lt1>
-        <a:srgbClr val="ffffff"/>
+        <a:srgbClr val="FFFFFF"/>
       </a:lt1>
       <a:dk2>
-        <a:srgbClr val="44546a"/>
+        <a:srgbClr val="44546A"/>
       </a:dk2>
       <a:lt2>
-        <a:srgbClr val="e7e6e6"/>
+        <a:srgbClr val="E7E6E6"/>
       </a:lt2>
       <a:accent1>
-        <a:srgbClr val="5b9bd5"/>
+        <a:srgbClr val="5B9BD5"/>
       </a:accent1>
       <a:accent2>
-        <a:srgbClr val="ed7d31"/>
+        <a:srgbClr val="ED7D31"/>
       </a:accent2>
       <a:accent3>
-        <a:srgbClr val="a5a5a5"/>
+        <a:srgbClr val="A5A5A5"/>
       </a:accent3>
       <a:accent4>
-        <a:srgbClr val="ffc000"/>
+        <a:srgbClr val="FFC000"/>
       </a:accent4>
       <a:accent5>
-        <a:srgbClr val="4472c4"/>
+        <a:srgbClr val="4472C4"/>
       </a:accent5>
       <a:accent6>
-        <a:srgbClr val="70ad47"/>
+        <a:srgbClr val="70AD47"/>
       </a:accent6>
       <a:hlink>
-        <a:srgbClr val="0563c1"/>
+        <a:srgbClr val="0563C1"/>
       </a:hlink>
       <a:folHlink>
-        <a:srgbClr val="954f72"/>
+        <a:srgbClr val="954F72"/>
       </a:folHlink>
     </a:clrScheme>
     <a:fontScheme name="Office">
       <a:majorFont>
-        <a:latin typeface="Calibri Light" pitchFamily="0" charset="1"/>
+        <a:latin typeface="Calibri Light"/>
         <a:ea typeface=""/>
         <a:cs typeface=""/>
       </a:majorFont>
       <a:minorFont>
-        <a:latin typeface="Calibri" pitchFamily="0" charset="1"/>
+        <a:latin typeface="Calibri"/>
         <a:ea typeface=""/>
         <a:cs typeface=""/>
       </a:minorFont>
@@ -1856,7 +2280,7 @@
             </a:gs>
           </a:gsLst>
           <a:lin ang="5400000" scaled="0"/>
-          <a:tileRect l="0" t="0" r="0" b="0"/>
+          <a:tileRect/>
         </a:gradFill>
         <a:gradFill>
           <a:gsLst>
@@ -1880,7 +2304,7 @@
             </a:gs>
           </a:gsLst>
           <a:lin ang="5400000" scaled="0"/>
-          <a:tileRect l="0" t="0" r="0" b="0"/>
+          <a:tileRect/>
         </a:gradFill>
       </a:fillStyleLst>
       <a:lnStyleLst>
@@ -1940,11 +2364,13 @@
             </a:gs>
           </a:gsLst>
           <a:lin ang="5400000" scaled="0"/>
-          <a:tileRect l="0" t="0" r="0" b="0"/>
+          <a:tileRect/>
         </a:gradFill>
       </a:bgFillStyleLst>
     </a:fmtScheme>
   </a:themeElements>
+  <a:objectDefaults/>
+  <a:extraClrSchemeLst/>
 </a:theme>
 </file>
 
@@ -2102,13 +2528,36 @@
 </file>
 
 <file path=customXml/itemProps1.xml><?xml version="1.0" encoding="utf-8"?>
-<ds:datastoreItem xmlns:ds="http://schemas.openxmlformats.org/officeDocument/2006/customXml" ds:itemID="{428BA4ED-4E3E-4EC6-9DD6-0ECA38D39B37}"/>
+<ds:datastoreItem xmlns:ds="http://schemas.openxmlformats.org/officeDocument/2006/customXml" ds:itemID="{428BA4ED-4E3E-4EC6-9DD6-0ECA38D39B37}">
+  <ds:schemaRefs>
+    <ds:schemaRef ds:uri="http://schemas.microsoft.com/office/2006/metadata/properties"/>
+    <ds:schemaRef ds:uri="http://schemas.microsoft.com/office/infopath/2007/PartnerControls"/>
+  </ds:schemaRefs>
+</ds:datastoreItem>
 </file>
 
 <file path=customXml/itemProps2.xml><?xml version="1.0" encoding="utf-8"?>
-<ds:datastoreItem xmlns:ds="http://schemas.openxmlformats.org/officeDocument/2006/customXml" ds:itemID="{2A596C63-03C3-4C3A-875F-4CD1B1100212}"/>
+<ds:datastoreItem xmlns:ds="http://schemas.openxmlformats.org/officeDocument/2006/customXml" ds:itemID="{2A596C63-03C3-4C3A-875F-4CD1B1100212}">
+  <ds:schemaRefs>
+    <ds:schemaRef ds:uri="http://schemas.microsoft.com/sharepoint/v3/contenttype/forms"/>
+  </ds:schemaRefs>
+</ds:datastoreItem>
 </file>
 
 <file path=customXml/itemProps3.xml><?xml version="1.0" encoding="utf-8"?>
-<ds:datastoreItem xmlns:ds="http://schemas.openxmlformats.org/officeDocument/2006/customXml" ds:itemID="{E6C51B97-F67B-4C87-B58A-52BF9040F4D3}"/>
+<ds:datastoreItem xmlns:ds="http://schemas.openxmlformats.org/officeDocument/2006/customXml" ds:itemID="{E6C51B97-F67B-4C87-B58A-52BF9040F4D3}">
+  <ds:schemaRefs>
+    <ds:schemaRef ds:uri="http://schemas.microsoft.com/office/2006/metadata/contentType"/>
+    <ds:schemaRef ds:uri="http://schemas.microsoft.com/office/2006/metadata/properties/metaAttributes"/>
+    <ds:schemaRef ds:uri="http://www.w3.org/2001/XMLSchema"/>
+    <ds:schemaRef ds:uri="http://schemas.microsoft.com/office/2006/metadata/properties"/>
+    <ds:schemaRef ds:uri="17645b64-b07e-41f5-ab95-378e4c783f49"/>
+    <ds:schemaRef ds:uri="http://schemas.microsoft.com/office/2006/documentManagement/types"/>
+    <ds:schemaRef ds:uri="http://schemas.microsoft.com/office/infopath/2007/PartnerControls"/>
+    <ds:schemaRef ds:uri="http://schemas.openxmlformats.org/package/2006/metadata/core-properties"/>
+    <ds:schemaRef ds:uri="http://purl.org/dc/elements/1.1/"/>
+    <ds:schemaRef ds:uri="http://purl.org/dc/terms/"/>
+    <ds:schemaRef ds:uri="http://schemas.microsoft.com/internal/obd"/>
+  </ds:schemaRefs>
+</ds:datastoreItem>
 </file>
</xml_diff>